<commit_message>
Migliorata la sezione relativa al modello delle specifiche all'interno del report
</commit_message>
<xml_diff>
--- a/Modifiche proposte/MF_idea.docx
+++ b/Modifiche proposte/MF_idea.docx
@@ -87,7 +87,7 @@
           <w:r>
             <w:fldChar w:fldCharType="separate"/>
           </w:r>
-          <w:hyperlink w:anchor="_Toc109323862" w:history="1">
+          <w:hyperlink w:anchor="_Toc111025614" w:history="1">
             <w:r>
               <w:rPr>
                 <w:rStyle w:val="Collegamentoipertestuale"/>
@@ -114,7 +114,7 @@
                 <w:noProof/>
                 <w:webHidden/>
               </w:rPr>
-              <w:instrText xml:space="preserve"> PAGEREF _Toc109323862 \h </w:instrText>
+              <w:instrText xml:space="preserve"> PAGEREF _Toc111025614 \h </w:instrText>
             </w:r>
             <w:r>
               <w:rPr>
@@ -157,7 +157,7 @@
               <w:lang w:eastAsia="it-IT"/>
             </w:rPr>
           </w:pPr>
-          <w:hyperlink w:anchor="_Toc109323863" w:history="1">
+          <w:hyperlink w:anchor="_Toc111025615" w:history="1">
             <w:r>
               <w:rPr>
                 <w:rStyle w:val="Collegamentoipertestuale"/>
@@ -184,7 +184,7 @@
                 <w:noProof/>
                 <w:webHidden/>
               </w:rPr>
-              <w:instrText xml:space="preserve"> PAGEREF _Toc109323863 \h </w:instrText>
+              <w:instrText xml:space="preserve"> PAGEREF _Toc111025615 \h </w:instrText>
             </w:r>
             <w:r>
               <w:rPr>
@@ -227,7 +227,7 @@
               <w:lang w:eastAsia="it-IT"/>
             </w:rPr>
           </w:pPr>
-          <w:hyperlink w:anchor="_Toc109323864" w:history="1">
+          <w:hyperlink w:anchor="_Toc111025616" w:history="1">
             <w:r>
               <w:rPr>
                 <w:rStyle w:val="Collegamentoipertestuale"/>
@@ -254,7 +254,7 @@
                 <w:noProof/>
                 <w:webHidden/>
               </w:rPr>
-              <w:instrText xml:space="preserve"> PAGEREF _Toc109323864 \h </w:instrText>
+              <w:instrText xml:space="preserve"> PAGEREF _Toc111025616 \h </w:instrText>
             </w:r>
             <w:r>
               <w:rPr>
@@ -297,7 +297,7 @@
               <w:lang w:eastAsia="it-IT"/>
             </w:rPr>
           </w:pPr>
-          <w:hyperlink w:anchor="_Toc109323865" w:history="1">
+          <w:hyperlink w:anchor="_Toc111025617" w:history="1">
             <w:r>
               <w:rPr>
                 <w:rStyle w:val="Collegamentoipertestuale"/>
@@ -324,7 +324,7 @@
                 <w:noProof/>
                 <w:webHidden/>
               </w:rPr>
-              <w:instrText xml:space="preserve"> PAGEREF _Toc109323865 \h </w:instrText>
+              <w:instrText xml:space="preserve"> PAGEREF _Toc111025617 \h </w:instrText>
             </w:r>
             <w:r>
               <w:rPr>
@@ -367,7 +367,7 @@
               <w:lang w:eastAsia="it-IT"/>
             </w:rPr>
           </w:pPr>
-          <w:hyperlink w:anchor="_Toc109323866" w:history="1">
+          <w:hyperlink w:anchor="_Toc111025618" w:history="1">
             <w:r>
               <w:rPr>
                 <w:rStyle w:val="Collegamentoipertestuale"/>
@@ -394,7 +394,7 @@
                 <w:noProof/>
                 <w:webHidden/>
               </w:rPr>
-              <w:instrText xml:space="preserve"> PAGEREF _Toc109323866 \h </w:instrText>
+              <w:instrText xml:space="preserve"> PAGEREF _Toc111025618 \h </w:instrText>
             </w:r>
             <w:r>
               <w:rPr>
@@ -437,7 +437,7 @@
               <w:lang w:eastAsia="it-IT"/>
             </w:rPr>
           </w:pPr>
-          <w:hyperlink w:anchor="_Toc109323867" w:history="1">
+          <w:hyperlink w:anchor="_Toc111025619" w:history="1">
             <w:r>
               <w:rPr>
                 <w:rStyle w:val="Collegamentoipertestuale"/>
@@ -464,7 +464,7 @@
                 <w:noProof/>
                 <w:webHidden/>
               </w:rPr>
-              <w:instrText xml:space="preserve"> PAGEREF _Toc109323867 \h </w:instrText>
+              <w:instrText xml:space="preserve"> PAGEREF _Toc111025619 \h </w:instrText>
             </w:r>
             <w:r>
               <w:rPr>
@@ -507,7 +507,7 @@
               <w:lang w:eastAsia="it-IT"/>
             </w:rPr>
           </w:pPr>
-          <w:hyperlink w:anchor="_Toc109323868" w:history="1">
+          <w:hyperlink w:anchor="_Toc111025620" w:history="1">
             <w:r>
               <w:rPr>
                 <w:rStyle w:val="Collegamentoipertestuale"/>
@@ -534,7 +534,7 @@
                 <w:noProof/>
                 <w:webHidden/>
               </w:rPr>
-              <w:instrText xml:space="preserve"> PAGEREF _Toc109323868 \h </w:instrText>
+              <w:instrText xml:space="preserve"> PAGEREF _Toc111025620 \h </w:instrText>
             </w:r>
             <w:r>
               <w:rPr>
@@ -577,7 +577,7 @@
               <w:lang w:eastAsia="it-IT"/>
             </w:rPr>
           </w:pPr>
-          <w:hyperlink w:anchor="_Toc109323869" w:history="1">
+          <w:hyperlink w:anchor="_Toc111025621" w:history="1">
             <w:r>
               <w:rPr>
                 <w:rStyle w:val="Collegamentoipertestuale"/>
@@ -604,7 +604,7 @@
                 <w:noProof/>
                 <w:webHidden/>
               </w:rPr>
-              <w:instrText xml:space="preserve"> PAGEREF _Toc109323869 \h </w:instrText>
+              <w:instrText xml:space="preserve"> PAGEREF _Toc111025621 \h </w:instrText>
             </w:r>
             <w:r>
               <w:rPr>
@@ -647,7 +647,7 @@
               <w:lang w:eastAsia="it-IT"/>
             </w:rPr>
           </w:pPr>
-          <w:hyperlink w:anchor="_Toc109323870" w:history="1">
+          <w:hyperlink w:anchor="_Toc111025622" w:history="1">
             <w:r>
               <w:rPr>
                 <w:rStyle w:val="Collegamentoipertestuale"/>
@@ -674,7 +674,7 @@
                 <w:noProof/>
                 <w:webHidden/>
               </w:rPr>
-              <w:instrText xml:space="preserve"> PAGEREF _Toc109323870 \h </w:instrText>
+              <w:instrText xml:space="preserve"> PAGEREF _Toc111025622 \h </w:instrText>
             </w:r>
             <w:r>
               <w:rPr>
@@ -717,7 +717,7 @@
               <w:lang w:eastAsia="it-IT"/>
             </w:rPr>
           </w:pPr>
-          <w:hyperlink w:anchor="_Toc109323871" w:history="1">
+          <w:hyperlink w:anchor="_Toc111025623" w:history="1">
             <w:r>
               <w:rPr>
                 <w:rStyle w:val="Collegamentoipertestuale"/>
@@ -744,7 +744,7 @@
                 <w:noProof/>
                 <w:webHidden/>
               </w:rPr>
-              <w:instrText xml:space="preserve"> PAGEREF _Toc109323871 \h </w:instrText>
+              <w:instrText xml:space="preserve"> PAGEREF _Toc111025623 \h </w:instrText>
             </w:r>
             <w:r>
               <w:rPr>
@@ -787,7 +787,7 @@
               <w:lang w:eastAsia="it-IT"/>
             </w:rPr>
           </w:pPr>
-          <w:hyperlink w:anchor="_Toc109323872" w:history="1">
+          <w:hyperlink w:anchor="_Toc111025624" w:history="1">
             <w:r>
               <w:rPr>
                 <w:rStyle w:val="Collegamentoipertestuale"/>
@@ -814,7 +814,7 @@
                 <w:noProof/>
                 <w:webHidden/>
               </w:rPr>
-              <w:instrText xml:space="preserve"> PAGEREF _Toc109323872 \h </w:instrText>
+              <w:instrText xml:space="preserve"> PAGEREF _Toc111025624 \h </w:instrText>
             </w:r>
             <w:r>
               <w:rPr>
@@ -857,7 +857,7 @@
               <w:lang w:eastAsia="it-IT"/>
             </w:rPr>
           </w:pPr>
-          <w:hyperlink w:anchor="_Toc109323873" w:history="1">
+          <w:hyperlink w:anchor="_Toc111025625" w:history="1">
             <w:r>
               <w:rPr>
                 <w:rStyle w:val="Collegamentoipertestuale"/>
@@ -884,77 +884,7 @@
                 <w:noProof/>
                 <w:webHidden/>
               </w:rPr>
-              <w:instrText xml:space="preserve"> PAGEREF _Toc109323873 \h </w:instrText>
-            </w:r>
-            <w:r>
-              <w:rPr>
-                <w:noProof/>
-                <w:webHidden/>
-              </w:rPr>
-            </w:r>
-            <w:r>
-              <w:rPr>
-                <w:noProof/>
-                <w:webHidden/>
-              </w:rPr>
-              <w:fldChar w:fldCharType="separate"/>
-            </w:r>
-            <w:r>
-              <w:rPr>
-                <w:noProof/>
-                <w:webHidden/>
-              </w:rPr>
-              <w:t>12</w:t>
-            </w:r>
-            <w:r>
-              <w:rPr>
-                <w:noProof/>
-                <w:webHidden/>
-              </w:rPr>
-              <w:fldChar w:fldCharType="end"/>
-            </w:r>
-          </w:hyperlink>
-        </w:p>
-        <w:p>
-          <w:pPr>
-            <w:pStyle w:val="Sommario2"/>
-            <w:tabs>
-              <w:tab w:val="right" w:leader="dot" w:pos="9628"/>
-            </w:tabs>
-            <w:rPr>
-              <w:rFonts w:eastAsiaTheme="minorEastAsia"/>
-              <w:noProof/>
-              <w:lang w:eastAsia="it-IT"/>
-            </w:rPr>
-          </w:pPr>
-          <w:hyperlink w:anchor="_Toc109323874" w:history="1">
-            <w:r>
-              <w:rPr>
-                <w:rStyle w:val="Collegamentoipertestuale"/>
-                <w:noProof/>
-              </w:rPr>
-              <w:t>Fasce orarie.</w:t>
-            </w:r>
-            <w:r>
-              <w:rPr>
-                <w:noProof/>
-                <w:webHidden/>
-              </w:rPr>
-              <w:tab/>
-            </w:r>
-            <w:r>
-              <w:rPr>
-                <w:noProof/>
-                <w:webHidden/>
-              </w:rPr>
-              <w:fldChar w:fldCharType="begin"/>
-            </w:r>
-            <w:r>
-              <w:rPr>
-                <w:noProof/>
-                <w:webHidden/>
-              </w:rPr>
-              <w:instrText xml:space="preserve"> PAGEREF _Toc109323874 \h </w:instrText>
+              <w:instrText xml:space="preserve"> PAGEREF _Toc111025625 \h </w:instrText>
             </w:r>
             <w:r>
               <w:rPr>
@@ -997,13 +927,13 @@
               <w:lang w:eastAsia="it-IT"/>
             </w:rPr>
           </w:pPr>
-          <w:hyperlink w:anchor="_Toc109323875" w:history="1">
+          <w:hyperlink w:anchor="_Toc111025626" w:history="1">
             <w:r>
               <w:rPr>
                 <w:rStyle w:val="Collegamentoipertestuale"/>
                 <w:noProof/>
               </w:rPr>
-              <w:t>Algoritmi per la next-event simulation.</w:t>
+              <w:t>Fasce orarie.</w:t>
             </w:r>
             <w:r>
               <w:rPr>
@@ -1024,7 +954,7 @@
                 <w:noProof/>
                 <w:webHidden/>
               </w:rPr>
-              <w:instrText xml:space="preserve"> PAGEREF _Toc109323875 \h </w:instrText>
+              <w:instrText xml:space="preserve"> PAGEREF _Toc111025626 \h </w:instrText>
             </w:r>
             <w:r>
               <w:rPr>
@@ -1056,6 +986,146 @@
           </w:hyperlink>
         </w:p>
         <w:p>
+          <w:pPr>
+            <w:pStyle w:val="Sommario2"/>
+            <w:tabs>
+              <w:tab w:val="right" w:leader="dot" w:pos="9628"/>
+            </w:tabs>
+            <w:rPr>
+              <w:rFonts w:eastAsiaTheme="minorEastAsia"/>
+              <w:noProof/>
+              <w:lang w:eastAsia="it-IT"/>
+            </w:rPr>
+          </w:pPr>
+          <w:hyperlink w:anchor="_Toc111025627" w:history="1">
+            <w:r>
+              <w:rPr>
+                <w:rStyle w:val="Collegamentoipertestuale"/>
+                <w:noProof/>
+              </w:rPr>
+              <w:t>Proporzione tra numero di automobili e numero di famiglie.</w:t>
+            </w:r>
+            <w:r>
+              <w:rPr>
+                <w:noProof/>
+                <w:webHidden/>
+              </w:rPr>
+              <w:tab/>
+            </w:r>
+            <w:r>
+              <w:rPr>
+                <w:noProof/>
+                <w:webHidden/>
+              </w:rPr>
+              <w:fldChar w:fldCharType="begin"/>
+            </w:r>
+            <w:r>
+              <w:rPr>
+                <w:noProof/>
+                <w:webHidden/>
+              </w:rPr>
+              <w:instrText xml:space="preserve"> PAGEREF _Toc111025627 \h </w:instrText>
+            </w:r>
+            <w:r>
+              <w:rPr>
+                <w:noProof/>
+                <w:webHidden/>
+              </w:rPr>
+            </w:r>
+            <w:r>
+              <w:rPr>
+                <w:noProof/>
+                <w:webHidden/>
+              </w:rPr>
+              <w:fldChar w:fldCharType="separate"/>
+            </w:r>
+            <w:r>
+              <w:rPr>
+                <w:noProof/>
+                <w:webHidden/>
+              </w:rPr>
+              <w:t>13</w:t>
+            </w:r>
+            <w:r>
+              <w:rPr>
+                <w:noProof/>
+                <w:webHidden/>
+              </w:rPr>
+              <w:fldChar w:fldCharType="end"/>
+            </w:r>
+          </w:hyperlink>
+        </w:p>
+        <w:p>
+          <w:pPr>
+            <w:pStyle w:val="Sommario2"/>
+            <w:tabs>
+              <w:tab w:val="right" w:leader="dot" w:pos="9628"/>
+            </w:tabs>
+            <w:rPr>
+              <w:rFonts w:eastAsiaTheme="minorEastAsia"/>
+              <w:noProof/>
+              <w:lang w:eastAsia="it-IT"/>
+            </w:rPr>
+          </w:pPr>
+          <w:hyperlink w:anchor="_Toc111025628" w:history="1">
+            <w:r>
+              <w:rPr>
+                <w:rStyle w:val="Collegamentoipertestuale"/>
+                <w:noProof/>
+              </w:rPr>
+              <w:t>Algoritmi per la next-event simulation.</w:t>
+            </w:r>
+            <w:r>
+              <w:rPr>
+                <w:noProof/>
+                <w:webHidden/>
+              </w:rPr>
+              <w:tab/>
+            </w:r>
+            <w:r>
+              <w:rPr>
+                <w:noProof/>
+                <w:webHidden/>
+              </w:rPr>
+              <w:fldChar w:fldCharType="begin"/>
+            </w:r>
+            <w:r>
+              <w:rPr>
+                <w:noProof/>
+                <w:webHidden/>
+              </w:rPr>
+              <w:instrText xml:space="preserve"> PAGEREF _Toc111025628 \h </w:instrText>
+            </w:r>
+            <w:r>
+              <w:rPr>
+                <w:noProof/>
+                <w:webHidden/>
+              </w:rPr>
+            </w:r>
+            <w:r>
+              <w:rPr>
+                <w:noProof/>
+                <w:webHidden/>
+              </w:rPr>
+              <w:fldChar w:fldCharType="separate"/>
+            </w:r>
+            <w:r>
+              <w:rPr>
+                <w:noProof/>
+                <w:webHidden/>
+              </w:rPr>
+              <w:t>14</w:t>
+            </w:r>
+            <w:r>
+              <w:rPr>
+                <w:noProof/>
+                <w:webHidden/>
+              </w:rPr>
+              <w:fldChar w:fldCharType="end"/>
+            </w:r>
+          </w:hyperlink>
+        </w:p>
+        <w:p>
           <w:r>
             <w:rPr>
               <w:b/>
@@ -1080,7 +1150,7 @@
         </w:rPr>
       </w:pPr>
       <w:bookmarkStart w:id="0" w:name="_Toc108767446"/>
-      <w:bookmarkStart w:id="1" w:name="_Toc109323862"/>
+      <w:bookmarkStart w:id="1" w:name="_Toc111025614"/>
       <w:r>
         <w:rPr>
           <w:u w:val="single"/>
@@ -1109,7 +1179,7 @@
         </w:rPr>
       </w:pPr>
       <w:bookmarkStart w:id="2" w:name="_Toc108767447"/>
-      <w:bookmarkStart w:id="3" w:name="_Toc109323863"/>
+      <w:bookmarkStart w:id="3" w:name="_Toc111025615"/>
       <w:r>
         <w:rPr>
           <w:u w:val="single"/>
@@ -1171,7 +1241,7 @@
           <w:u w:val="single"/>
         </w:rPr>
       </w:pPr>
-      <w:bookmarkStart w:id="4" w:name="_Toc109323864"/>
+      <w:bookmarkStart w:id="4" w:name="_Toc111025616"/>
       <w:r>
         <w:rPr>
           <w:u w:val="single"/>
@@ -1292,7 +1362,7 @@
           <w:u w:val="single"/>
         </w:rPr>
       </w:pPr>
-      <w:bookmarkStart w:id="5" w:name="_Toc109323865"/>
+      <w:bookmarkStart w:id="5" w:name="_Toc111025617"/>
       <w:r>
         <w:rPr>
           <w:u w:val="single"/>
@@ -1509,7 +1579,7 @@
       </w:r>
     </w:p>
     <w:p>
-      <w:bookmarkStart w:id="6" w:name="_Toc109323866"/>
+      <w:bookmarkStart w:id="6" w:name="_Toc111025618"/>
       <w:r>
         <w:rPr>
           <w:rStyle w:val="Titolo2Carattere"/>
@@ -1606,7 +1676,7 @@
       </w:r>
     </w:p>
     <w:p>
-      <w:bookmarkStart w:id="7" w:name="_Toc109323867"/>
+      <w:bookmarkStart w:id="7" w:name="_Toc111025619"/>
       <w:r>
         <w:rPr>
           <w:rStyle w:val="Titolo2Carattere"/>
@@ -1652,7 +1722,7 @@
       </w:r>
     </w:p>
     <w:p>
-      <w:bookmarkStart w:id="8" w:name="_Toc109323868"/>
+      <w:bookmarkStart w:id="8" w:name="_Toc111025620"/>
       <w:r>
         <w:rPr>
           <w:rStyle w:val="Titolo2Carattere"/>
@@ -1738,7 +1808,7 @@
       </w:r>
     </w:p>
     <w:p>
-      <w:bookmarkStart w:id="9" w:name="_Toc109323869"/>
+      <w:bookmarkStart w:id="9" w:name="_Toc111025621"/>
       <w:r>
         <w:rPr>
           <w:rStyle w:val="Titolo2Carattere"/>
@@ -3517,7 +3587,7 @@
           <w:u w:val="single"/>
         </w:rPr>
       </w:pPr>
-      <w:bookmarkStart w:id="10" w:name="_Toc109323870"/>
+      <w:bookmarkStart w:id="10" w:name="_Toc111025622"/>
       <w:r>
         <w:rPr>
           <w:u w:val="single"/>
@@ -3773,12 +3843,15 @@
       </w:r>
       <w:r>
         <w:rPr>
-          <w:color w:val="FF0000"/>
-        </w:rPr>
-        <w:t>[in caso possiamo metterci l’affitto per aumentare]</w:t>
-      </w:r>
-      <w:r>
-        <w:t xml:space="preserve">. I serventi del centro relativo all’area giochi sono i posti disponibili per giocare, che hanno un costo di affitto di </w:t>
+          <w:highlight w:val="red"/>
+        </w:rPr>
+        <w:t>[in caso possiamo metterci l’affitto per aumentare].</w:t>
+      </w:r>
+      <w:r>
+        <w:t xml:space="preserve"> </w:t>
+      </w:r>
+      <w:r>
+        <w:t xml:space="preserve">I serventi del centro relativo all’area giochi sono i posti disponibili per giocare, che hanno un costo di affitto di </w:t>
       </w:r>
       <w:r>
         <w:t xml:space="preserve">10€/mq al mese. Nel modello </w:t>
@@ -3894,7 +3967,7 @@
       <w:r>
         <w:br w:type="page"/>
       </w:r>
-      <w:bookmarkStart w:id="11" w:name="_Toc109323871"/>
+      <w:bookmarkStart w:id="11" w:name="_Toc111025623"/>
       <w:r>
         <w:rPr>
           <w:u w:val="single"/>
@@ -4061,13 +4134,8 @@
       </w:r>
     </w:p>
     <w:p>
-      <w:pPr>
-        <w:rPr>
-          <w:rFonts w:cstheme="minorHAnsi"/>
-        </w:rPr>
-      </w:pPr>
       <w:bookmarkStart w:id="12" w:name="_Toc109322980"/>
-      <w:bookmarkStart w:id="13" w:name="_Toc109323872"/>
+      <w:bookmarkStart w:id="13" w:name="_Toc111025624"/>
       <w:r>
         <w:rPr>
           <w:rStyle w:val="Titolo2Carattere"/>
@@ -4093,205 +4161,140 @@
           <w:b/>
           <w:bCs/>
         </w:rPr>
-        <w:t>Centro ordering and payment</w:t>
-      </w:r>
-      <w:r>
-        <w:br/>
-        <w:t xml:space="preserve">- Arrivi Markoviani nella coda del McDrive (tasso </w:t>
-      </w:r>
-      <w:r>
-        <w:rPr>
-          <w:rFonts w:ascii="Symbol" w:hAnsi="Symbol"/>
-        </w:rPr>
-        <w:t>l</w:t>
-      </w:r>
-      <w:r>
-        <w:rPr>
-          <w:rFonts w:cstheme="minorHAnsi"/>
-          <w:vertAlign w:val="subscript"/>
-        </w:rPr>
-        <w:t>3A</w:t>
-      </w:r>
-      <w:r>
-        <w:rPr>
-          <w:rFonts w:cstheme="minorHAnsi"/>
-        </w:rPr>
-        <w:t>)</w:t>
-      </w:r>
-      <w:r>
-        <w:rPr>
-          <w:rFonts w:cstheme="minorHAnsi"/>
-        </w:rPr>
-        <w:br/>
-      </w:r>
-      <w:r>
-        <w:t xml:space="preserve">- Arrivi Markoviani nella coda delle famiglie (tasso </w:t>
-      </w:r>
-      <w:r>
-        <w:rPr>
-          <w:rFonts w:ascii="Symbol" w:hAnsi="Symbol"/>
-        </w:rPr>
-        <w:t>l</w:t>
-      </w:r>
-      <w:r>
-        <w:rPr>
-          <w:rFonts w:cstheme="minorHAnsi"/>
-          <w:vertAlign w:val="subscript"/>
-        </w:rPr>
-        <w:t>3</w:t>
-      </w:r>
-      <w:r>
-        <w:rPr>
-          <w:rFonts w:cstheme="minorHAnsi"/>
-          <w:vertAlign w:val="subscript"/>
-        </w:rPr>
-        <w:t>F</w:t>
-      </w:r>
-      <w:r>
-        <w:rPr>
-          <w:rFonts w:cstheme="minorHAnsi"/>
-        </w:rPr>
-        <w:t xml:space="preserve">) </w:t>
-      </w:r>
-      <w:r>
-        <w:rPr>
-          <w:rFonts w:cstheme="minorHAnsi"/>
-        </w:rPr>
-        <w:sym w:font="Wingdings" w:char="F0E0"/>
-      </w:r>
-      <w:r>
-        <w:rPr>
-          <w:rFonts w:cstheme="minorHAnsi"/>
-        </w:rPr>
+        <w:t>Disclaimer</w:t>
+      </w:r>
+      <w:r>
+        <w:rPr>
+          <w:b/>
+          <w:bCs/>
+        </w:rPr>
+        <w:br/>
+      </w:r>
+      <w:r>
+        <w:t>Purtroppo</w:t>
+      </w:r>
+      <w:r>
+        <w:t xml:space="preserve"> non </w:t>
+      </w:r>
+      <w:r>
+        <w:t>sono disponibili</w:t>
+      </w:r>
+      <w:r>
         <w:t xml:space="preserve"> </w:t>
       </w:r>
       <w:r>
-        <w:rPr>
-          <w:rFonts w:ascii="Symbol" w:hAnsi="Symbol"/>
-        </w:rPr>
-        <w:t>l</w:t>
-      </w:r>
-      <w:r>
-        <w:rPr>
-          <w:rFonts w:cstheme="minorHAnsi"/>
-          <w:vertAlign w:val="subscript"/>
-        </w:rPr>
-        <w:t>3A</w:t>
-      </w:r>
-      <w:r>
-        <w:rPr>
-          <w:rFonts w:cstheme="minorHAnsi"/>
-        </w:rPr>
-        <w:t xml:space="preserve"> + </w:t>
-      </w:r>
-      <w:r>
-        <w:rPr>
-          <w:rFonts w:ascii="Symbol" w:hAnsi="Symbol"/>
-        </w:rPr>
-        <w:t>l</w:t>
-      </w:r>
-      <w:r>
-        <w:rPr>
-          <w:rFonts w:cstheme="minorHAnsi"/>
-          <w:vertAlign w:val="subscript"/>
-        </w:rPr>
-        <w:t>3</w:t>
-      </w:r>
-      <w:r>
-        <w:rPr>
-          <w:rFonts w:cstheme="minorHAnsi"/>
-          <w:vertAlign w:val="subscript"/>
-        </w:rPr>
-        <w:t>F</w:t>
-      </w:r>
-      <w:r>
-        <w:rPr>
-          <w:rFonts w:cstheme="minorHAnsi"/>
-        </w:rPr>
-        <w:t xml:space="preserve"> = </w:t>
-      </w:r>
-      <w:r>
-        <w:rPr>
-          <w:rFonts w:ascii="Symbol" w:hAnsi="Symbol"/>
-        </w:rPr>
-        <w:t>l</w:t>
-      </w:r>
-      <w:r>
-        <w:rPr>
-          <w:rFonts w:cstheme="minorHAnsi"/>
-          <w:vertAlign w:val="subscript"/>
-        </w:rPr>
-        <w:t>3</w:t>
-      </w:r>
-      <w:r>
-        <w:rPr>
-          <w:rFonts w:cstheme="minorHAnsi"/>
-          <w:vertAlign w:val="subscript"/>
-        </w:rPr>
-        <w:br/>
-      </w:r>
-      <w:r>
-        <w:rPr>
-          <w:rFonts w:cstheme="minorHAnsi"/>
-        </w:rPr>
-        <w:t xml:space="preserve">- La possibilità di perdita di un job J dalla coda delle famiglie viene introdotta nel momento in cui davanti a lui in coda ci sono più di N job; in tal caso, la perdita viene modellata con un tempo esponenziale di parametro </w:t>
-      </w:r>
-      <w:r>
-        <w:rPr>
-          <w:rFonts w:ascii="Symbol" w:hAnsi="Symbol"/>
-        </w:rPr>
-        <w:t>l</w:t>
-      </w:r>
-      <w:r>
-        <w:rPr>
-          <w:rFonts w:cstheme="minorHAnsi"/>
-          <w:vertAlign w:val="subscript"/>
-        </w:rPr>
-        <w:t>loss</w:t>
-      </w:r>
-      <w:r>
-        <w:rPr>
-          <w:rFonts w:cstheme="minorHAnsi"/>
-        </w:rPr>
-        <w:t xml:space="preserve"> ma, nel momento in cui i job davanti </w:t>
-      </w:r>
-      <w:r>
-        <w:rPr>
-          <w:rFonts w:cstheme="minorHAnsi"/>
-        </w:rPr>
-        <w:t xml:space="preserve">a J </w:t>
-      </w:r>
-      <w:r>
-        <w:rPr>
-          <w:rFonts w:cstheme="minorHAnsi"/>
-        </w:rPr>
-        <w:t>in coda diventano al più N, la probabilità di perdita si azzera.</w:t>
-      </w:r>
-      <w:r>
-        <w:rPr>
-          <w:rFonts w:cstheme="minorHAnsi"/>
-        </w:rPr>
-        <w:br/>
-        <w:t>- Tempi di servizio esponenziali (media E[S</w:t>
-      </w:r>
-      <w:r>
-        <w:rPr>
-          <w:rFonts w:cstheme="minorHAnsi"/>
-          <w:vertAlign w:val="subscript"/>
-        </w:rPr>
-        <w:t>i</w:t>
-      </w:r>
-      <w:r>
-        <w:rPr>
-          <w:rFonts w:cstheme="minorHAnsi"/>
-        </w:rPr>
-        <w:t>] = 1,5 minuti)</w:t>
+        <w:t xml:space="preserve">in rete </w:t>
+      </w:r>
+      <w:r>
+        <w:t>de</w:t>
+      </w:r>
+      <w:r>
+        <w:t xml:space="preserve">i dati o delle statistiche riguardanti il numero di clienti che accedono </w:t>
+      </w:r>
+      <w:r>
+        <w:t xml:space="preserve">al ristorante </w:t>
+      </w:r>
+      <w:r>
+        <w:t>a pranzo, a cena o comunque nell’arco di una giornata</w:t>
+      </w:r>
+      <w:r>
+        <w:t xml:space="preserve">, né tantomeno è possibile </w:t>
+      </w:r>
+      <w:r>
+        <w:t>reperire</w:t>
+      </w:r>
+      <w:r>
+        <w:t xml:space="preserve"> informazioni riguardanti </w:t>
+      </w:r>
+      <w:r>
+        <w:t>il tempo impiegato da un dipendente per servire una famiglia</w:t>
+      </w:r>
+      <w:r>
+        <w:t xml:space="preserve">, il tempo medio trascorso da una famiglia nell’area consumazione </w:t>
+      </w:r>
+      <w:r>
+        <w:t>e dati simili.</w:t>
+      </w:r>
+      <w:r>
+        <w:br/>
+        <w:t>D’altra parte</w:t>
+      </w:r>
+      <w:r>
+        <w:t xml:space="preserve">, </w:t>
+      </w:r>
+      <w:r>
+        <w:t>il McDonald’s è un locale molto frequentato anche da noi</w:t>
+      </w:r>
+      <w:r>
+        <w:t>, per cui abbiamo avuto la possibilità di osservare</w:t>
+      </w:r>
+      <w:r>
+        <w:t xml:space="preserve"> quante automobili</w:t>
+      </w:r>
+      <w:r>
+        <w:t xml:space="preserve"> arrivano al McDrive,</w:t>
+      </w:r>
+      <w:r>
+        <w:t xml:space="preserve"> </w:t>
+      </w:r>
+      <w:r>
+        <w:t>quante persone si trovano all’interno del ristorante al variare dell’orario</w:t>
+      </w:r>
+      <w:r>
+        <w:t>, quanto tempo è richiesto</w:t>
+      </w:r>
+      <w:r>
+        <w:t xml:space="preserve"> a un dipendente per prendere un ordine e poi per servire il cibo, </w:t>
+      </w:r>
+      <w:r>
+        <w:t xml:space="preserve">quante famiglie </w:t>
+      </w:r>
+      <w:r>
+        <w:t xml:space="preserve">portano il cibo a a casa piuttosto che consumarlo </w:t>
+      </w:r>
+      <w:r>
+        <w:t>all’interno del ristorante</w:t>
+      </w:r>
+      <w:r>
+        <w:t xml:space="preserve">, </w:t>
+      </w:r>
+      <w:r>
+        <w:t xml:space="preserve">quanto tempo </w:t>
+      </w:r>
+      <w:r>
+        <w:t>mediamente una famiglia rimane seduta al tavolo</w:t>
+      </w:r>
+      <w:r>
+        <w:t>,</w:t>
+      </w:r>
+      <w:r>
+        <w:t xml:space="preserve"> quante famiglie portano con sé dei bambini che </w:t>
+      </w:r>
+      <w:r>
+        <w:lastRenderedPageBreak/>
+        <w:t>vogliono accedere all’area giochi</w:t>
+      </w:r>
+      <w:r>
+        <w:t xml:space="preserve"> e così via.</w:t>
+      </w:r>
+      <w:r>
+        <w:br/>
+        <w:t xml:space="preserve">Per queste ragioni, i valori numerici relativi alle informazioni sopra citate </w:t>
+      </w:r>
+      <w:r>
+        <w:t xml:space="preserve">sono dati dalle nostre esperienze personali e sono stati pensati per risultare </w:t>
+      </w:r>
+      <w:r>
+        <w:t>i più realistici possibile.</w:t>
       </w:r>
     </w:p>
     <w:p>
       <w:pPr>
         <w:rPr>
-          <w:rFonts w:cstheme="minorHAnsi"/>
+          <w:rFonts w:asciiTheme="majorHAnsi" w:eastAsiaTheme="majorEastAsia" w:hAnsiTheme="majorHAnsi" w:cstheme="majorBidi"/>
+          <w:color w:val="2F5496" w:themeColor="accent1" w:themeShade="BF"/>
+          <w:sz w:val="26"/>
+          <w:szCs w:val="26"/>
         </w:rPr>
       </w:pPr>
       <w:r>
@@ -4299,32 +4302,11 @@
           <w:b/>
           <w:bCs/>
         </w:rPr>
-        <w:t>Centro</w:t>
-      </w:r>
-      <w:r>
-        <w:rPr>
-          <w:b/>
-          <w:bCs/>
-        </w:rPr>
-        <w:t xml:space="preserve"> electronic</w:t>
-      </w:r>
-      <w:r>
-        <w:rPr>
-          <w:b/>
-          <w:bCs/>
-        </w:rPr>
-        <w:t xml:space="preserve"> ordering and payment</w:t>
-      </w:r>
-      <w:r>
-        <w:rPr>
-          <w:b/>
-          <w:bCs/>
-        </w:rPr>
-        <w:t xml:space="preserve"> (centro M/M/m)</w:t>
-      </w:r>
-      <w:r>
-        <w:br/>
-        <w:t xml:space="preserve">- Arrivi Markoviani (tasso </w:t>
+        <w:t>Centro ordering and payment</w:t>
+      </w:r>
+      <w:r>
+        <w:br/>
+        <w:t xml:space="preserve">- Arrivi Markoviani nella coda del McDrive (tasso </w:t>
       </w:r>
       <w:r>
         <w:rPr>
@@ -4337,7 +4319,7 @@
           <w:rFonts w:cstheme="minorHAnsi"/>
           <w:vertAlign w:val="subscript"/>
         </w:rPr>
-        <w:t>2</w:t>
+        <w:t>3A</w:t>
       </w:r>
       <w:r>
         <w:rPr>
@@ -4348,16 +4330,11 @@
       <w:r>
         <w:rPr>
           <w:rFonts w:cstheme="minorHAnsi"/>
-          <w:vertAlign w:val="subscript"/>
-        </w:rPr>
-        <w:br/>
-      </w:r>
-      <w:r>
-        <w:rPr>
-          <w:rFonts w:cstheme="minorHAnsi"/>
-        </w:rPr>
-        <w:lastRenderedPageBreak/>
-        <w:t xml:space="preserve">- La possibilità di perdita di un job J viene introdotta nel momento in cui davanti a lui in coda ci sono più di N job; in tal caso, la perdita viene modellata con un tempo esponenziale di parametro </w:t>
+        </w:rPr>
+        <w:br/>
+      </w:r>
+      <w:r>
+        <w:t xml:space="preserve">- Arrivi Markoviani nella coda delle famiglie (tasso </w:t>
       </w:r>
       <w:r>
         <w:rPr>
@@ -4370,6 +4347,115 @@
           <w:rFonts w:cstheme="minorHAnsi"/>
           <w:vertAlign w:val="subscript"/>
         </w:rPr>
+        <w:t>3</w:t>
+      </w:r>
+      <w:r>
+        <w:rPr>
+          <w:rFonts w:cstheme="minorHAnsi"/>
+          <w:vertAlign w:val="subscript"/>
+        </w:rPr>
+        <w:t>F</w:t>
+      </w:r>
+      <w:r>
+        <w:rPr>
+          <w:rFonts w:cstheme="minorHAnsi"/>
+        </w:rPr>
+        <w:t xml:space="preserve">) </w:t>
+      </w:r>
+      <w:r>
+        <w:rPr>
+          <w:rFonts w:cstheme="minorHAnsi"/>
+        </w:rPr>
+        <w:sym w:font="Wingdings" w:char="F0E0"/>
+      </w:r>
+      <w:r>
+        <w:rPr>
+          <w:rFonts w:cstheme="minorHAnsi"/>
+        </w:rPr>
+        <w:t xml:space="preserve"> </w:t>
+      </w:r>
+      <w:r>
+        <w:rPr>
+          <w:rFonts w:ascii="Symbol" w:hAnsi="Symbol"/>
+        </w:rPr>
+        <w:t>l</w:t>
+      </w:r>
+      <w:r>
+        <w:rPr>
+          <w:rFonts w:cstheme="minorHAnsi"/>
+          <w:vertAlign w:val="subscript"/>
+        </w:rPr>
+        <w:t>3A</w:t>
+      </w:r>
+      <w:r>
+        <w:rPr>
+          <w:rFonts w:cstheme="minorHAnsi"/>
+        </w:rPr>
+        <w:t xml:space="preserve"> + </w:t>
+      </w:r>
+      <w:r>
+        <w:rPr>
+          <w:rFonts w:ascii="Symbol" w:hAnsi="Symbol"/>
+        </w:rPr>
+        <w:t>l</w:t>
+      </w:r>
+      <w:r>
+        <w:rPr>
+          <w:rFonts w:cstheme="minorHAnsi"/>
+          <w:vertAlign w:val="subscript"/>
+        </w:rPr>
+        <w:t>3</w:t>
+      </w:r>
+      <w:r>
+        <w:rPr>
+          <w:rFonts w:cstheme="minorHAnsi"/>
+          <w:vertAlign w:val="subscript"/>
+        </w:rPr>
+        <w:t>F</w:t>
+      </w:r>
+      <w:r>
+        <w:rPr>
+          <w:rFonts w:cstheme="minorHAnsi"/>
+        </w:rPr>
+        <w:t xml:space="preserve"> = </w:t>
+      </w:r>
+      <w:r>
+        <w:rPr>
+          <w:rFonts w:ascii="Symbol" w:hAnsi="Symbol"/>
+        </w:rPr>
+        <w:t>l</w:t>
+      </w:r>
+      <w:r>
+        <w:rPr>
+          <w:rFonts w:cstheme="minorHAnsi"/>
+          <w:vertAlign w:val="subscript"/>
+        </w:rPr>
+        <w:t>3</w:t>
+      </w:r>
+      <w:r>
+        <w:rPr>
+          <w:rFonts w:cstheme="minorHAnsi"/>
+          <w:vertAlign w:val="subscript"/>
+        </w:rPr>
+        <w:br/>
+      </w:r>
+      <w:r>
+        <w:rPr>
+          <w:rFonts w:cstheme="minorHAnsi"/>
+        </w:rPr>
+        <w:t xml:space="preserve">- La possibilità di perdita di un job J dalla coda delle famiglie viene introdotta nel momento in cui davanti a lui in coda ci sono più di N job; in tal caso, la perdita viene modellata con un tempo esponenziale di parametro </w:t>
+      </w:r>
+      <w:r>
+        <w:rPr>
+          <w:rFonts w:ascii="Symbol" w:hAnsi="Symbol"/>
+        </w:rPr>
+        <w:t>l</w:t>
+      </w:r>
+      <w:r>
+        <w:rPr>
+          <w:rFonts w:cstheme="minorHAnsi"/>
+          <w:vertAlign w:val="subscript"/>
+        </w:rPr>
         <w:t>loss</w:t>
       </w:r>
       <w:r>
@@ -4382,15 +4468,7 @@
         <w:rPr>
           <w:rFonts w:cstheme="minorHAnsi"/>
         </w:rPr>
-        <w:t>a J</w:t>
-      </w:r>
-      <w:r>
-        <w:rPr>
-          <w:rFonts w:cstheme="minorHAnsi"/>
-          <w:b/>
-          <w:bCs/>
-        </w:rPr>
-        <w:t xml:space="preserve"> </w:t>
+        <w:t xml:space="preserve">a J </w:t>
       </w:r>
       <w:r>
         <w:rPr>
@@ -4416,7 +4494,7 @@
         <w:rPr>
           <w:rFonts w:cstheme="minorHAnsi"/>
         </w:rPr>
-        <w:t>] = 3 minuti)</w:t>
+        <w:t>] = 1,5 minuti)</w:t>
       </w:r>
     </w:p>
     <w:p>
@@ -4430,18 +4508,32 @@
           <w:b/>
           <w:bCs/>
         </w:rPr>
-        <w:t xml:space="preserve">Centro </w:t>
+        <w:t>Centro</w:t>
       </w:r>
       <w:r>
         <w:rPr>
           <w:b/>
           <w:bCs/>
         </w:rPr>
-        <w:t>withdraw food</w:t>
-      </w:r>
-      <w:r>
-        <w:br/>
-        <w:t xml:space="preserve">- Arrivi Markoviani nella coda del McDrive (tasso </w:t>
+        <w:t xml:space="preserve"> electronic</w:t>
+      </w:r>
+      <w:r>
+        <w:rPr>
+          <w:b/>
+          <w:bCs/>
+        </w:rPr>
+        <w:t xml:space="preserve"> ordering and payment</w:t>
+      </w:r>
+      <w:r>
+        <w:rPr>
+          <w:b/>
+          <w:bCs/>
+        </w:rPr>
+        <w:t xml:space="preserve"> (centro M/M/m)</w:t>
+      </w:r>
+      <w:r>
+        <w:br/>
+        <w:t xml:space="preserve">- Arrivi Markoviani (tasso </w:t>
       </w:r>
       <w:r>
         <w:rPr>
@@ -4454,14 +4546,7 @@
           <w:rFonts w:cstheme="minorHAnsi"/>
           <w:vertAlign w:val="subscript"/>
         </w:rPr>
-        <w:t>4</w:t>
-      </w:r>
-      <w:r>
-        <w:rPr>
-          <w:rFonts w:cstheme="minorHAnsi"/>
-          <w:vertAlign w:val="subscript"/>
-        </w:rPr>
-        <w:t>A</w:t>
+        <w:t>2</w:t>
       </w:r>
       <w:r>
         <w:rPr>
@@ -4472,11 +4557,15 @@
       <w:r>
         <w:rPr>
           <w:rFonts w:cstheme="minorHAnsi"/>
-        </w:rPr>
-        <w:br/>
-      </w:r>
-      <w:r>
-        <w:t xml:space="preserve">- Arrivi Markoviani nella coda delle famiglie (tasso </w:t>
+          <w:vertAlign w:val="subscript"/>
+        </w:rPr>
+        <w:br/>
+      </w:r>
+      <w:r>
+        <w:rPr>
+          <w:rFonts w:cstheme="minorHAnsi"/>
+        </w:rPr>
+        <w:t xml:space="preserve">- La possibilità di perdita di un job J viene introdotta nel momento in cui davanti a lui in coda ci sono più di N job; in tal caso, la perdita viene modellata con un tempo esponenziale di parametro </w:t>
       </w:r>
       <w:r>
         <w:rPr>
@@ -4489,95 +4578,39 @@
           <w:rFonts w:cstheme="minorHAnsi"/>
           <w:vertAlign w:val="subscript"/>
         </w:rPr>
-        <w:t>4F</w:t>
-      </w:r>
-      <w:r>
-        <w:rPr>
-          <w:rFonts w:cstheme="minorHAnsi"/>
-        </w:rPr>
-        <w:t xml:space="preserve">) </w:t>
-      </w:r>
-      <w:r>
-        <w:rPr>
-          <w:rFonts w:cstheme="minorHAnsi"/>
-        </w:rPr>
-        <w:sym w:font="Wingdings" w:char="F0E0"/>
-      </w:r>
-      <w:r>
-        <w:rPr>
-          <w:rFonts w:cstheme="minorHAnsi"/>
+        <w:t>loss</w:t>
+      </w:r>
+      <w:r>
+        <w:rPr>
+          <w:rFonts w:cstheme="minorHAnsi"/>
+        </w:rPr>
+        <w:t xml:space="preserve"> ma, nel momento in cui i job davanti </w:t>
+      </w:r>
+      <w:r>
+        <w:rPr>
+          <w:rFonts w:cstheme="minorHAnsi"/>
+        </w:rPr>
+        <w:t>a J</w:t>
+      </w:r>
+      <w:r>
+        <w:rPr>
+          <w:rFonts w:cstheme="minorHAnsi"/>
+          <w:b/>
+          <w:bCs/>
         </w:rPr>
         <w:t xml:space="preserve"> </w:t>
       </w:r>
       <w:r>
         <w:rPr>
-          <w:rFonts w:ascii="Symbol" w:hAnsi="Symbol"/>
-        </w:rPr>
-        <w:t>l</w:t>
-      </w:r>
-      <w:r>
-        <w:rPr>
-          <w:rFonts w:cstheme="minorHAnsi"/>
-          <w:vertAlign w:val="subscript"/>
-        </w:rPr>
-        <w:t>4</w:t>
-      </w:r>
-      <w:r>
-        <w:rPr>
-          <w:rFonts w:cstheme="minorHAnsi"/>
-          <w:vertAlign w:val="subscript"/>
-        </w:rPr>
-        <w:t>A</w:t>
-      </w:r>
-      <w:r>
-        <w:rPr>
-          <w:rFonts w:cstheme="minorHAnsi"/>
-        </w:rPr>
-        <w:t xml:space="preserve"> + </w:t>
-      </w:r>
-      <w:r>
-        <w:rPr>
-          <w:rFonts w:ascii="Symbol" w:hAnsi="Symbol"/>
-        </w:rPr>
-        <w:t>l</w:t>
-      </w:r>
-      <w:r>
-        <w:rPr>
-          <w:rFonts w:cstheme="minorHAnsi"/>
-          <w:vertAlign w:val="subscript"/>
-        </w:rPr>
-        <w:t>4F</w:t>
-      </w:r>
-      <w:r>
-        <w:rPr>
-          <w:rFonts w:cstheme="minorHAnsi"/>
-        </w:rPr>
-        <w:t xml:space="preserve"> = </w:t>
-      </w:r>
-      <w:r>
-        <w:rPr>
-          <w:rFonts w:ascii="Symbol" w:hAnsi="Symbol"/>
-        </w:rPr>
-        <w:t>l</w:t>
-      </w:r>
-      <w:r>
-        <w:rPr>
-          <w:rFonts w:cstheme="minorHAnsi"/>
-          <w:vertAlign w:val="subscript"/>
-        </w:rPr>
-        <w:t>4</w:t>
-      </w:r>
-      <w:r>
-        <w:rPr>
-          <w:rFonts w:cstheme="minorHAnsi"/>
-          <w:vertAlign w:val="subscript"/>
-        </w:rPr>
-        <w:br/>
-      </w:r>
-      <w:r>
-        <w:rPr>
-          <w:rFonts w:cstheme="minorHAnsi"/>
-        </w:rPr>
+          <w:rFonts w:cstheme="minorHAnsi"/>
+        </w:rPr>
+        <w:t>in coda diventano al più N, la probabilità di perdita si azzera.</w:t>
+      </w:r>
+      <w:r>
+        <w:rPr>
+          <w:rFonts w:cstheme="minorHAnsi"/>
+        </w:rPr>
+        <w:br/>
         <w:t>- Tempi di servizio esponenziali (media E[S</w:t>
       </w:r>
       <w:r>
@@ -4591,7 +4624,7 @@
         <w:rPr>
           <w:rFonts w:cstheme="minorHAnsi"/>
         </w:rPr>
-        <w:t>] = 4 minuti)</w:t>
+        <w:t>] = 3 minuti)</w:t>
       </w:r>
     </w:p>
     <w:p>
@@ -4605,18 +4638,18 @@
           <w:b/>
           <w:bCs/>
         </w:rPr>
-        <w:t>Centro</w:t>
+        <w:t xml:space="preserve">Centro </w:t>
       </w:r>
       <w:r>
         <w:rPr>
           <w:b/>
           <w:bCs/>
         </w:rPr>
-        <w:t xml:space="preserve"> consuption (centro M/M/m)</w:t>
-      </w:r>
-      <w:r>
-        <w:br/>
-        <w:t xml:space="preserve">- Arrivi Markoviani (tasso </w:t>
+        <w:t>withdraw food</w:t>
+      </w:r>
+      <w:r>
+        <w:br/>
+        <w:t xml:space="preserve">- Arrivi Markoviani nella coda del McDrive (tasso </w:t>
       </w:r>
       <w:r>
         <w:rPr>
@@ -4629,7 +4662,14 @@
           <w:rFonts w:cstheme="minorHAnsi"/>
           <w:vertAlign w:val="subscript"/>
         </w:rPr>
-        <w:t>6</w:t>
+        <w:t>4</w:t>
+      </w:r>
+      <w:r>
+        <w:rPr>
+          <w:rFonts w:cstheme="minorHAnsi"/>
+          <w:vertAlign w:val="subscript"/>
+        </w:rPr>
+        <w:t>A</w:t>
       </w:r>
       <w:r>
         <w:rPr>
@@ -4642,6 +4682,110 @@
           <w:rFonts w:cstheme="minorHAnsi"/>
         </w:rPr>
         <w:br/>
+      </w:r>
+      <w:r>
+        <w:t xml:space="preserve">- Arrivi Markoviani nella coda delle famiglie (tasso </w:t>
+      </w:r>
+      <w:r>
+        <w:rPr>
+          <w:rFonts w:ascii="Symbol" w:hAnsi="Symbol"/>
+        </w:rPr>
+        <w:t>l</w:t>
+      </w:r>
+      <w:r>
+        <w:rPr>
+          <w:rFonts w:cstheme="minorHAnsi"/>
+          <w:vertAlign w:val="subscript"/>
+        </w:rPr>
+        <w:t>4F</w:t>
+      </w:r>
+      <w:r>
+        <w:rPr>
+          <w:rFonts w:cstheme="minorHAnsi"/>
+        </w:rPr>
+        <w:t xml:space="preserve">) </w:t>
+      </w:r>
+      <w:r>
+        <w:rPr>
+          <w:rFonts w:cstheme="minorHAnsi"/>
+        </w:rPr>
+        <w:sym w:font="Wingdings" w:char="F0E0"/>
+      </w:r>
+      <w:r>
+        <w:rPr>
+          <w:rFonts w:cstheme="minorHAnsi"/>
+        </w:rPr>
+        <w:t xml:space="preserve"> </w:t>
+      </w:r>
+      <w:r>
+        <w:rPr>
+          <w:rFonts w:ascii="Symbol" w:hAnsi="Symbol"/>
+        </w:rPr>
+        <w:t>l</w:t>
+      </w:r>
+      <w:r>
+        <w:rPr>
+          <w:rFonts w:cstheme="minorHAnsi"/>
+          <w:vertAlign w:val="subscript"/>
+        </w:rPr>
+        <w:t>4</w:t>
+      </w:r>
+      <w:r>
+        <w:rPr>
+          <w:rFonts w:cstheme="minorHAnsi"/>
+          <w:vertAlign w:val="subscript"/>
+        </w:rPr>
+        <w:t>A</w:t>
+      </w:r>
+      <w:r>
+        <w:rPr>
+          <w:rFonts w:cstheme="minorHAnsi"/>
+        </w:rPr>
+        <w:t xml:space="preserve"> + </w:t>
+      </w:r>
+      <w:r>
+        <w:rPr>
+          <w:rFonts w:ascii="Symbol" w:hAnsi="Symbol"/>
+        </w:rPr>
+        <w:t>l</w:t>
+      </w:r>
+      <w:r>
+        <w:rPr>
+          <w:rFonts w:cstheme="minorHAnsi"/>
+          <w:vertAlign w:val="subscript"/>
+        </w:rPr>
+        <w:t>4F</w:t>
+      </w:r>
+      <w:r>
+        <w:rPr>
+          <w:rFonts w:cstheme="minorHAnsi"/>
+        </w:rPr>
+        <w:t xml:space="preserve"> = </w:t>
+      </w:r>
+      <w:r>
+        <w:rPr>
+          <w:rFonts w:ascii="Symbol" w:hAnsi="Symbol"/>
+        </w:rPr>
+        <w:t>l</w:t>
+      </w:r>
+      <w:r>
+        <w:rPr>
+          <w:rFonts w:cstheme="minorHAnsi"/>
+          <w:vertAlign w:val="subscript"/>
+        </w:rPr>
+        <w:t>4</w:t>
+      </w:r>
+      <w:r>
+        <w:rPr>
+          <w:rFonts w:cstheme="minorHAnsi"/>
+          <w:vertAlign w:val="subscript"/>
+        </w:rPr>
+        <w:br/>
+      </w:r>
+      <w:r>
+        <w:rPr>
+          <w:rFonts w:cstheme="minorHAnsi"/>
+        </w:rPr>
         <w:t>- Tempi di servizio esponenziali (media E[S</w:t>
       </w:r>
       <w:r>
@@ -4655,7 +4799,7 @@
         <w:rPr>
           <w:rFonts w:cstheme="minorHAnsi"/>
         </w:rPr>
-        <w:t>] = 30 minuti)</w:t>
+        <w:t>] = 4 minuti)</w:t>
       </w:r>
     </w:p>
     <w:p>
@@ -4676,21 +4820,7 @@
           <w:b/>
           <w:bCs/>
         </w:rPr>
-        <w:t xml:space="preserve"> playground (centro M/</w:t>
-      </w:r>
-      <w:r>
-        <w:rPr>
-          <w:b/>
-          <w:bCs/>
-        </w:rPr>
-        <w:t>M</w:t>
-      </w:r>
-      <w:r>
-        <w:rPr>
-          <w:b/>
-          <w:bCs/>
-        </w:rPr>
-        <w:t>/m/m)</w:t>
+        <w:t xml:space="preserve"> consuption (centro M/M/m)</w:t>
       </w:r>
       <w:r>
         <w:br/>
@@ -4707,7 +4837,7 @@
           <w:rFonts w:cstheme="minorHAnsi"/>
           <w:vertAlign w:val="subscript"/>
         </w:rPr>
-        <w:t>8</w:t>
+        <w:t>6</w:t>
       </w:r>
       <w:r>
         <w:rPr>
@@ -4742,19 +4872,458 @@
           <w:rFonts w:cstheme="minorHAnsi"/>
         </w:rPr>
       </w:pPr>
+      <w:r>
+        <w:rPr>
+          <w:b/>
+          <w:bCs/>
+        </w:rPr>
+        <w:t>Centro</w:t>
+      </w:r>
+      <w:r>
+        <w:rPr>
+          <w:b/>
+          <w:bCs/>
+        </w:rPr>
+        <w:t xml:space="preserve"> playground (centro M/</w:t>
+      </w:r>
+      <w:r>
+        <w:rPr>
+          <w:b/>
+          <w:bCs/>
+        </w:rPr>
+        <w:t>M</w:t>
+      </w:r>
+      <w:r>
+        <w:rPr>
+          <w:b/>
+          <w:bCs/>
+        </w:rPr>
+        <w:t>/m/m)</w:t>
+      </w:r>
+      <w:r>
+        <w:br/>
+        <w:t xml:space="preserve">- Arrivi Markoviani (tasso </w:t>
+      </w:r>
+      <w:r>
+        <w:rPr>
+          <w:rFonts w:ascii="Symbol" w:hAnsi="Symbol"/>
+        </w:rPr>
+        <w:t>l</w:t>
+      </w:r>
+      <w:r>
+        <w:rPr>
+          <w:rFonts w:cstheme="minorHAnsi"/>
+          <w:vertAlign w:val="subscript"/>
+        </w:rPr>
+        <w:t>8</w:t>
+      </w:r>
+      <w:r>
+        <w:rPr>
+          <w:rFonts w:cstheme="minorHAnsi"/>
+        </w:rPr>
+        <w:t>)</w:t>
+      </w:r>
+      <w:r>
+        <w:rPr>
+          <w:rFonts w:cstheme="minorHAnsi"/>
+        </w:rPr>
+        <w:br/>
+        <w:t>- Tempi di servizio esponenziali (media E[S</w:t>
+      </w:r>
+      <w:r>
+        <w:rPr>
+          <w:rFonts w:cstheme="minorHAnsi"/>
+          <w:vertAlign w:val="subscript"/>
+        </w:rPr>
+        <w:t>i</w:t>
+      </w:r>
+      <w:r>
+        <w:rPr>
+          <w:rFonts w:cstheme="minorHAnsi"/>
+        </w:rPr>
+        <w:t>] = 30 minuti)</w:t>
+      </w:r>
     </w:p>
     <w:p>
       <w:pPr>
         <w:rPr>
+          <w:rFonts w:cstheme="minorHAnsi"/>
+        </w:rPr>
+      </w:pPr>
+      <w:r>
+        <w:rPr>
+          <w:rFonts w:cstheme="minorHAnsi"/>
+        </w:rPr>
+        <w:t xml:space="preserve">Per quanto riguarda </w:t>
+      </w:r>
+      <w:r>
+        <w:rPr>
+          <w:rFonts w:cstheme="minorHAnsi"/>
+        </w:rPr>
+        <w:t>le perdite che possono avvenire nei primi due centri (ordering and payment, electronic ordering and payment)</w:t>
+      </w:r>
+      <w:r>
+        <w:rPr>
+          <w:rFonts w:cstheme="minorHAnsi"/>
+        </w:rPr>
+        <w:t xml:space="preserve">, sono stati selezionati i seguenti valori per i parametri </w:t>
+      </w:r>
+      <w:r>
+        <w:rPr>
+          <w:rFonts w:ascii="Symbol" w:hAnsi="Symbol"/>
+        </w:rPr>
+        <w:t>l</w:t>
+      </w:r>
+      <w:r>
+        <w:rPr>
+          <w:rFonts w:cstheme="minorHAnsi"/>
+          <w:vertAlign w:val="subscript"/>
+        </w:rPr>
+        <w:t>loss</w:t>
+      </w:r>
+      <w:r>
+        <w:rPr>
+          <w:rFonts w:cstheme="minorHAnsi"/>
+        </w:rPr>
+        <w:t xml:space="preserve"> e N:</w:t>
+      </w:r>
+      <w:r>
+        <w:rPr>
+          <w:rFonts w:cstheme="minorHAnsi"/>
+        </w:rPr>
+        <w:br/>
+        <w:t xml:space="preserve">-&gt; </w:t>
+      </w:r>
+      <w:r>
+        <w:rPr>
+          <w:rFonts w:ascii="Symbol" w:hAnsi="Symbol"/>
+        </w:rPr>
+        <w:t>l</w:t>
+      </w:r>
+      <w:r>
+        <w:rPr>
+          <w:rFonts w:cstheme="minorHAnsi"/>
+          <w:vertAlign w:val="subscript"/>
+        </w:rPr>
+        <w:t>loss</w:t>
+      </w:r>
+      <w:r>
+        <w:rPr>
+          <w:rFonts w:cstheme="minorHAnsi"/>
+        </w:rPr>
+        <w:t xml:space="preserve"> = </w:t>
+      </w:r>
+      <w:r>
+        <w:rPr>
+          <w:rFonts w:cstheme="minorHAnsi"/>
+        </w:rPr>
+        <w:t>1/360 sec</w:t>
+      </w:r>
+      <w:r>
+        <w:rPr>
+          <w:rFonts w:cstheme="minorHAnsi"/>
+          <w:vertAlign w:val="superscript"/>
+        </w:rPr>
+        <w:t>-1</w:t>
+      </w:r>
+      <w:r>
+        <w:rPr>
+          <w:rFonts w:cstheme="minorHAnsi"/>
+        </w:rPr>
+        <w:br/>
+        <w:t xml:space="preserve">-&gt; N = </w:t>
+      </w:r>
+      <w:r>
+        <w:rPr>
+          <w:rFonts w:cstheme="minorHAnsi"/>
+        </w:rPr>
+        <w:t>3</w:t>
+      </w:r>
+      <w:r>
+        <w:rPr>
+          <w:rFonts w:cstheme="minorHAnsi"/>
+        </w:rPr>
+        <w:br/>
+      </w:r>
+      <w:r>
+        <w:rPr>
+          <w:rFonts w:cstheme="minorHAnsi"/>
+        </w:rPr>
+        <w:t>Di fatto, quando</w:t>
+      </w:r>
+      <w:r>
+        <w:rPr>
+          <w:rFonts w:cstheme="minorHAnsi"/>
+        </w:rPr>
+        <w:t xml:space="preserve"> una famiglia entra all’interno del ristorante, guarda </w:t>
+      </w:r>
+      <w:r>
+        <w:rPr>
+          <w:rFonts w:cstheme="minorHAnsi"/>
+        </w:rPr>
+        <w:t xml:space="preserve">quante </w:t>
+      </w:r>
+      <w:r>
+        <w:rPr>
+          <w:rFonts w:cstheme="minorHAnsi"/>
+        </w:rPr>
+        <w:t>altre famiglie</w:t>
+      </w:r>
+      <w:r>
+        <w:rPr>
+          <w:rFonts w:cstheme="minorHAnsi"/>
+        </w:rPr>
+        <w:t xml:space="preserve"> ha davanti in coda per ordinare il pasto</w:t>
+      </w:r>
+      <w:r>
+        <w:rPr>
+          <w:rFonts w:cstheme="minorHAnsi"/>
+        </w:rPr>
+        <w:t>. S</w:t>
+      </w:r>
+      <w:r>
+        <w:rPr>
+          <w:rFonts w:cstheme="minorHAnsi"/>
+        </w:rPr>
+        <w:t xml:space="preserve">e sono </w:t>
+      </w:r>
+      <w:r>
+        <w:rPr>
+          <w:rFonts w:cstheme="minorHAnsi"/>
+        </w:rPr>
+        <w:t>numerose</w:t>
+      </w:r>
+      <w:r>
+        <w:rPr>
+          <w:rFonts w:cstheme="minorHAnsi"/>
+        </w:rPr>
+        <w:t xml:space="preserve"> (</w:t>
+      </w:r>
+      <w:r>
+        <w:rPr>
+          <w:rFonts w:cstheme="minorHAnsi"/>
+        </w:rPr>
+        <w:t>dove</w:t>
+      </w:r>
+      <w:r>
+        <w:rPr>
+          <w:rFonts w:cstheme="minorHAnsi"/>
+        </w:rPr>
+        <w:t>,</w:t>
+      </w:r>
+      <w:r>
+        <w:rPr>
+          <w:rFonts w:cstheme="minorHAnsi"/>
+        </w:rPr>
+        <w:t xml:space="preserve"> per </w:t>
+      </w:r>
+      <w:r>
+        <w:rPr>
+          <w:rFonts w:cstheme="minorHAnsi"/>
+        </w:rPr>
+        <w:t>numerose</w:t>
+      </w:r>
+      <w:r>
+        <w:rPr>
+          <w:rFonts w:cstheme="minorHAnsi"/>
+        </w:rPr>
+        <w:t>,</w:t>
+      </w:r>
+      <w:r>
+        <w:rPr>
+          <w:rFonts w:cstheme="minorHAnsi"/>
+        </w:rPr>
+        <w:t xml:space="preserve"> è </w:t>
+      </w:r>
+      <w:r>
+        <w:rPr>
+          <w:rFonts w:cstheme="minorHAnsi"/>
+        </w:rPr>
+        <w:t xml:space="preserve">possibile </w:t>
+      </w:r>
+      <w:r>
+        <w:rPr>
+          <w:rFonts w:cstheme="minorHAnsi"/>
+        </w:rPr>
+        <w:t xml:space="preserve">intendere più di </w:t>
+      </w:r>
+      <w:r>
+        <w:rPr>
+          <w:rFonts w:cstheme="minorHAnsi"/>
+        </w:rPr>
+        <w:t>3</w:t>
+      </w:r>
+      <w:r>
+        <w:rPr>
+          <w:rFonts w:cstheme="minorHAnsi"/>
+        </w:rPr>
+        <w:t>), allora</w:t>
+      </w:r>
+      <w:r>
+        <w:rPr>
+          <w:rFonts w:cstheme="minorHAnsi"/>
+        </w:rPr>
+        <w:t xml:space="preserve"> valuta </w:t>
+      </w:r>
+      <w:r>
+        <w:rPr>
+          <w:rFonts w:cstheme="minorHAnsi"/>
+        </w:rPr>
+        <w:t>se la coda viene smaltita in fretta o meno</w:t>
+      </w:r>
+      <w:r>
+        <w:rPr>
+          <w:rFonts w:cstheme="minorHAnsi"/>
+        </w:rPr>
+        <w:t xml:space="preserve">: </w:t>
+      </w:r>
+      <w:r>
+        <w:rPr>
+          <w:rFonts w:cstheme="minorHAnsi"/>
+        </w:rPr>
+        <w:t>se viene smaltita in fretta</w:t>
+      </w:r>
+      <w:r>
+        <w:rPr>
+          <w:rFonts w:cstheme="minorHAnsi"/>
+        </w:rPr>
+        <w:t>,</w:t>
+      </w:r>
+      <w:r>
+        <w:rPr>
+          <w:rFonts w:cstheme="minorHAnsi"/>
+        </w:rPr>
+        <w:t xml:space="preserve"> allora è lecito assumere che la famiglia non si spazientisca e </w:t>
+      </w:r>
+      <w:r>
+        <w:rPr>
+          <w:rFonts w:cstheme="minorHAnsi"/>
+        </w:rPr>
+        <w:t xml:space="preserve">rimanga in coda finché non prenderà servizio; in caso contrario, è possibile che la famiglia abbandoni </w:t>
+      </w:r>
+      <w:r>
+        <w:rPr>
+          <w:rFonts w:cstheme="minorHAnsi"/>
+        </w:rPr>
+        <w:t>il centro senza ordinare il pasto,</w:t>
+      </w:r>
+      <w:r>
+        <w:rPr>
+          <w:rFonts w:cstheme="minorHAnsi"/>
+        </w:rPr>
+        <w:t xml:space="preserve"> inficiando così sul guadagno del ristorante.</w:t>
+      </w:r>
+      <w:r>
+        <w:rPr>
+          <w:rFonts w:cstheme="minorHAnsi"/>
+        </w:rPr>
+        <w:t xml:space="preserve"> Per questo motivo, se la famiglia vede più di N altre</w:t>
+      </w:r>
+      <w:r>
+        <w:rPr>
+          <w:rFonts w:cstheme="minorHAnsi"/>
+        </w:rPr>
+        <w:t xml:space="preserve"> famiglie davanti a lei in coda, potrebbe abbandonare </w:t>
+      </w:r>
+      <w:r>
+        <w:rPr>
+          <w:rFonts w:cstheme="minorHAnsi"/>
+        </w:rPr>
+        <w:t xml:space="preserve">il ristorante dopo un tempo medio pari a </w:t>
+      </w:r>
+      <w:r>
+        <w:rPr>
+          <w:rFonts w:cstheme="minorHAnsi"/>
+        </w:rPr>
+        <w:t>1/</w:t>
+      </w:r>
+      <w:r>
+        <w:rPr>
+          <w:rFonts w:ascii="Symbol" w:hAnsi="Symbol"/>
+        </w:rPr>
+        <w:t>l</w:t>
+      </w:r>
+      <w:r>
+        <w:rPr>
+          <w:rFonts w:cstheme="minorHAnsi"/>
+          <w:vertAlign w:val="subscript"/>
+        </w:rPr>
+        <w:t>loss</w:t>
+      </w:r>
+      <w:r>
+        <w:rPr>
+          <w:rFonts w:cstheme="minorHAnsi"/>
+        </w:rPr>
+        <w:t xml:space="preserve"> = </w:t>
+      </w:r>
+      <w:r>
+        <w:rPr>
+          <w:rFonts w:cstheme="minorHAnsi"/>
+        </w:rPr>
+        <w:t>360 secondi,</w:t>
+      </w:r>
+      <w:r>
+        <w:rPr>
+          <w:rFonts w:cstheme="minorHAnsi"/>
+        </w:rPr>
+        <w:t xml:space="preserve"> </w:t>
+      </w:r>
+      <w:r>
+        <w:rPr>
+          <w:rFonts w:cstheme="minorHAnsi"/>
+        </w:rPr>
+        <w:t>a meno ch</w:t>
+      </w:r>
+      <w:r>
+        <w:rPr>
+          <w:rFonts w:cstheme="minorHAnsi"/>
+        </w:rPr>
+        <w:t xml:space="preserve">e prima di questo tempo le famiglie davanti in coda </w:t>
+      </w:r>
+      <w:r>
+        <w:rPr>
+          <w:rFonts w:cstheme="minorHAnsi"/>
+        </w:rPr>
+        <w:t>non siano</w:t>
+      </w:r>
+      <w:r>
+        <w:rPr>
+          <w:rFonts w:cstheme="minorHAnsi"/>
+        </w:rPr>
+        <w:t xml:space="preserve"> diventate sufficientemente poche (ovvero al più </w:t>
+      </w:r>
+      <w:r>
+        <w:rPr>
+          <w:rFonts w:cstheme="minorHAnsi"/>
+        </w:rPr>
+        <w:t>3</w:t>
+      </w:r>
+      <w:r>
+        <w:rPr>
+          <w:rFonts w:cstheme="minorHAnsi"/>
+        </w:rPr>
+        <w:t>)</w:t>
+      </w:r>
+      <w:r>
+        <w:rPr>
+          <w:rFonts w:cstheme="minorHAnsi"/>
+        </w:rPr>
+        <w:t>.</w:t>
+      </w:r>
+    </w:p>
+    <w:p>
+      <w:pPr>
+        <w:rPr>
           <w:rStyle w:val="Titolo2Carattere"/>
         </w:rPr>
       </w:pPr>
       <w:bookmarkStart w:id="14" w:name="_Toc109322981"/>
-      <w:bookmarkStart w:id="15" w:name="_Toc109323873"/>
+      <w:bookmarkStart w:id="15" w:name="_Toc111025625"/>
       <w:r>
         <w:rPr>
           <w:rStyle w:val="Titolo2Carattere"/>
         </w:rPr>
+        <w:lastRenderedPageBreak/>
         <w:t>Matrice di routing</w:t>
       </w:r>
       <w:r>
@@ -4959,14 +5528,135 @@
         <w:t xml:space="preserve"> = probabilità di uscire dal sistema a partire dal centro consuption</w:t>
       </w:r>
     </w:p>
-    <w:p/>
     <w:p>
       <w:pPr>
         <w:rPr>
           <w:rStyle w:val="Titolo2Carattere"/>
+          <w:rFonts w:asciiTheme="minorHAnsi" w:eastAsiaTheme="minorHAnsi" w:hAnsiTheme="minorHAnsi" w:cstheme="minorHAnsi"/>
+          <w:color w:val="auto"/>
+          <w:sz w:val="22"/>
+          <w:szCs w:val="22"/>
         </w:rPr>
       </w:pPr>
       <w:bookmarkStart w:id="16" w:name="_Toc109322982"/>
+      <w:r>
+        <w:rPr>
+          <w:rFonts w:cstheme="minorHAnsi"/>
+        </w:rPr>
+        <w:t xml:space="preserve">In base alle nostre osservazioni e alle nostre esperienze personali, </w:t>
+      </w:r>
+      <w:r>
+        <w:rPr>
+          <w:rFonts w:cstheme="minorHAnsi"/>
+        </w:rPr>
+        <w:t xml:space="preserve">i </w:t>
+      </w:r>
+      <w:r>
+        <w:rPr>
+          <w:rFonts w:cstheme="minorHAnsi"/>
+        </w:rPr>
+        <w:t>componenti della</w:t>
+      </w:r>
+      <w:r>
+        <w:rPr>
+          <w:rFonts w:cstheme="minorHAnsi"/>
+        </w:rPr>
+        <w:t xml:space="preserve"> matrice di routing </w:t>
+      </w:r>
+      <w:r>
+        <w:rPr>
+          <w:rFonts w:cstheme="minorHAnsi"/>
+        </w:rPr>
+        <w:t>sono stati scelti nel seguente modo:</w:t>
+      </w:r>
+      <w:r>
+        <w:rPr>
+          <w:rFonts w:cstheme="minorHAnsi"/>
+        </w:rPr>
+        <w:br/>
+        <w:t>-&gt; q</w:t>
+      </w:r>
+      <w:r>
+        <w:rPr>
+          <w:rFonts w:cstheme="minorHAnsi"/>
+          <w:vertAlign w:val="subscript"/>
+        </w:rPr>
+        <w:t>E</w:t>
+      </w:r>
+      <w:r>
+        <w:rPr>
+          <w:rFonts w:cstheme="minorHAnsi"/>
+        </w:rPr>
+        <w:t xml:space="preserve"> = </w:t>
+      </w:r>
+      <w:r>
+        <w:rPr>
+          <w:rFonts w:cstheme="minorHAnsi"/>
+        </w:rPr>
+        <w:t>0.6</w:t>
+      </w:r>
+      <w:r>
+        <w:rPr>
+          <w:rFonts w:cstheme="minorHAnsi"/>
+        </w:rPr>
+        <w:br/>
+      </w:r>
+      <w:r>
+        <w:rPr>
+          <w:rFonts w:cstheme="minorHAnsi"/>
+        </w:rPr>
+        <w:t>-&gt; q</w:t>
+      </w:r>
+      <w:r>
+        <w:rPr>
+          <w:rFonts w:cstheme="minorHAnsi"/>
+          <w:vertAlign w:val="subscript"/>
+        </w:rPr>
+        <w:t>T</w:t>
+      </w:r>
+      <w:r>
+        <w:rPr>
+          <w:rFonts w:cstheme="minorHAnsi"/>
+        </w:rPr>
+        <w:t xml:space="preserve"> = </w:t>
+      </w:r>
+      <w:r>
+        <w:rPr>
+          <w:rFonts w:cstheme="minorHAnsi"/>
+        </w:rPr>
+        <w:t>0.7</w:t>
+      </w:r>
+      <w:r>
+        <w:rPr>
+          <w:rFonts w:cstheme="minorHAnsi"/>
+        </w:rPr>
+        <w:br/>
+      </w:r>
+      <w:r>
+        <w:rPr>
+          <w:rFonts w:cstheme="minorHAnsi"/>
+        </w:rPr>
+        <w:t>-&gt; q</w:t>
+      </w:r>
+      <w:r>
+        <w:rPr>
+          <w:rFonts w:cstheme="minorHAnsi"/>
+          <w:vertAlign w:val="subscript"/>
+        </w:rPr>
+        <w:t>play</w:t>
+      </w:r>
+      <w:r>
+        <w:rPr>
+          <w:rFonts w:cstheme="minorHAnsi"/>
+        </w:rPr>
+        <w:t xml:space="preserve"> = </w:t>
+      </w:r>
+      <w:r>
+        <w:rPr>
+          <w:rFonts w:cstheme="minorHAnsi"/>
+        </w:rPr>
+        <w:t>0.3</w:t>
+      </w:r>
     </w:p>
     <w:p>
       <w:pPr>
@@ -4974,12 +5664,11 @@
           <w:rFonts w:cstheme="minorHAnsi"/>
         </w:rPr>
       </w:pPr>
-      <w:bookmarkStart w:id="17" w:name="_Toc109323874"/>
+      <w:bookmarkStart w:id="17" w:name="_Toc111025626"/>
       <w:r>
         <w:rPr>
           <w:rStyle w:val="Titolo2Carattere"/>
         </w:rPr>
-        <w:lastRenderedPageBreak/>
         <w:t>Fasce orarie</w:t>
       </w:r>
       <w:r>
@@ -5128,7 +5817,19 @@
           <w:rFonts w:cstheme="minorHAnsi"/>
         </w:rPr>
         <w:br/>
-        <w:t xml:space="preserve">4° slot – 13:00 </w:t>
+        <w:t>4° slot – 1</w:t>
+      </w:r>
+      <w:r>
+        <w:rPr>
+          <w:rFonts w:cstheme="minorHAnsi"/>
+        </w:rPr>
+        <w:t>5</w:t>
+      </w:r>
+      <w:r>
+        <w:rPr>
+          <w:rFonts w:cstheme="minorHAnsi"/>
+        </w:rPr>
+        <w:t xml:space="preserve">:00 </w:t>
       </w:r>
       <w:r>
         <w:rPr>
@@ -5241,7 +5942,522 @@
     <w:p>
       <w:pPr>
         <w:rPr>
+          <w:rFonts w:cstheme="minorHAnsi"/>
+        </w:rPr>
+      </w:pPr>
+      <w:bookmarkStart w:id="18" w:name="_Toc111025627"/>
+      <w:r>
+        <w:rPr>
+          <w:rStyle w:val="Titolo2Carattere"/>
+        </w:rPr>
+        <w:t>Proporzione tra numero di automobili e numero di famiglie.</w:t>
+      </w:r>
+      <w:bookmarkEnd w:id="18"/>
+      <w:r>
+        <w:rPr>
           <w:u w:val="single"/>
+        </w:rPr>
+        <w:br/>
+      </w:r>
+      <w:r>
+        <w:rPr>
+          <w:rFonts w:cstheme="minorHAnsi"/>
+        </w:rPr>
+        <w:t>Una volta identificato il valore di</w:t>
+      </w:r>
+      <w:r>
+        <w:rPr>
+          <w:rFonts w:ascii="Symbol" w:hAnsi="Symbol"/>
+        </w:rPr>
+        <w:t xml:space="preserve"> </w:t>
+      </w:r>
+      <w:r>
+        <w:rPr>
+          <w:rFonts w:ascii="Symbol" w:hAnsi="Symbol"/>
+        </w:rPr>
+        <w:t>l</w:t>
+      </w:r>
+      <w:r>
+        <w:rPr>
+          <w:rFonts w:cstheme="minorHAnsi"/>
+          <w:vertAlign w:val="subscript"/>
+        </w:rPr>
+        <w:t>1</w:t>
+      </w:r>
+      <w:r>
+        <w:rPr>
+          <w:rFonts w:cstheme="minorHAnsi"/>
+        </w:rPr>
+        <w:t xml:space="preserve"> </w:t>
+      </w:r>
+      <w:r>
+        <w:rPr>
+          <w:rFonts w:cstheme="minorHAnsi"/>
+        </w:rPr>
+        <w:t>dipendentemente dalla fascia oraria</w:t>
+      </w:r>
+      <w:r>
+        <w:rPr>
+          <w:rFonts w:cstheme="minorHAnsi"/>
+        </w:rPr>
+        <w:t xml:space="preserve">, </w:t>
+      </w:r>
+      <w:r>
+        <w:rPr>
+          <w:rFonts w:cstheme="minorHAnsi"/>
+        </w:rPr>
+        <w:t>è necessario definire anche P</w:t>
+      </w:r>
+      <w:r>
+        <w:rPr>
+          <w:rFonts w:cstheme="minorHAnsi"/>
+          <w:vertAlign w:val="subscript"/>
+        </w:rPr>
+        <w:t>car</w:t>
+      </w:r>
+      <w:r>
+        <w:rPr>
+          <w:rFonts w:cstheme="minorHAnsi"/>
+        </w:rPr>
+        <w:t>, ovvero la percentuale di automobili su tutti i job che entrano nel sistema.</w:t>
+      </w:r>
+      <w:r>
+        <w:rPr>
+          <w:rFonts w:cstheme="minorHAnsi"/>
+        </w:rPr>
+        <w:t xml:space="preserve"> In base alle osservazioni</w:t>
+      </w:r>
+      <w:r>
+        <w:rPr>
+          <w:rFonts w:cstheme="minorHAnsi"/>
+        </w:rPr>
+        <w:t xml:space="preserve"> che</w:t>
+      </w:r>
+      <w:r>
+        <w:rPr>
+          <w:rFonts w:cstheme="minorHAnsi"/>
+        </w:rPr>
+        <w:t xml:space="preserve"> </w:t>
+      </w:r>
+      <w:r>
+        <w:rPr>
+          <w:rFonts w:cstheme="minorHAnsi"/>
+        </w:rPr>
+        <w:t xml:space="preserve">abbiamo potuto fare </w:t>
+      </w:r>
+      <w:r>
+        <w:rPr>
+          <w:rFonts w:cstheme="minorHAnsi"/>
+        </w:rPr>
+        <w:t xml:space="preserve">visitando il McDonald’s, è possibile constatare che le automobili costituiscano circa il </w:t>
+      </w:r>
+      <w:r>
+        <w:rPr>
+          <w:rFonts w:cstheme="minorHAnsi"/>
+        </w:rPr>
+        <w:t>10</w:t>
+      </w:r>
+      <w:r>
+        <w:rPr>
+          <w:rFonts w:cstheme="minorHAnsi"/>
+        </w:rPr>
+        <w:t xml:space="preserve">% dei clienti del ristorante; per questo motivo, </w:t>
+      </w:r>
+      <w:r>
+        <w:rPr>
+          <w:rFonts w:cstheme="minorHAnsi"/>
+        </w:rPr>
+        <w:t xml:space="preserve">viene posto </w:t>
+      </w:r>
+      <w:r>
+        <w:rPr>
+          <w:rFonts w:cstheme="minorHAnsi"/>
+        </w:rPr>
+        <w:t>P</w:t>
+      </w:r>
+      <w:r>
+        <w:rPr>
+          <w:rFonts w:cstheme="minorHAnsi"/>
+          <w:vertAlign w:val="subscript"/>
+        </w:rPr>
+        <w:t>car</w:t>
+      </w:r>
+      <w:r>
+        <w:rPr>
+          <w:rFonts w:cstheme="minorHAnsi"/>
+        </w:rPr>
+        <w:t xml:space="preserve"> = </w:t>
+      </w:r>
+      <w:r>
+        <w:rPr>
+          <w:rFonts w:cstheme="minorHAnsi"/>
+        </w:rPr>
+        <w:t>0,1</w:t>
+      </w:r>
+      <w:r>
+        <w:rPr>
+          <w:rFonts w:cstheme="minorHAnsi"/>
+        </w:rPr>
+        <w:t>.</w:t>
+      </w:r>
+      <w:r>
+        <w:rPr>
+          <w:rFonts w:cstheme="minorHAnsi"/>
+        </w:rPr>
+        <w:br/>
+        <w:t>Poiché</w:t>
+      </w:r>
+      <w:r>
+        <w:rPr>
+          <w:rFonts w:cstheme="minorHAnsi"/>
+        </w:rPr>
+        <w:t xml:space="preserve"> q</w:t>
+      </w:r>
+      <w:r>
+        <w:rPr>
+          <w:rFonts w:cstheme="minorHAnsi"/>
+          <w:vertAlign w:val="subscript"/>
+        </w:rPr>
+        <w:t>E</w:t>
+      </w:r>
+      <w:r>
+        <w:rPr>
+          <w:rFonts w:cstheme="minorHAnsi"/>
+        </w:rPr>
+        <w:t xml:space="preserve"> era stato definito</w:t>
+      </w:r>
+      <w:r>
+        <w:rPr>
+          <w:rFonts w:cstheme="minorHAnsi"/>
+        </w:rPr>
+        <w:t xml:space="preserve"> come la percentuale di job </w:t>
+      </w:r>
+      <w:r>
+        <w:rPr>
+          <w:rFonts w:cstheme="minorHAnsi"/>
+        </w:rPr>
+        <w:t xml:space="preserve">che entra nel sistema accedendo al centro electronic </w:t>
+      </w:r>
+      <w:r>
+        <w:rPr>
+          <w:rFonts w:cstheme="minorHAnsi"/>
+        </w:rPr>
+        <w:lastRenderedPageBreak/>
+        <w:t xml:space="preserve">ordering and payment, </w:t>
+      </w:r>
+      <w:r>
+        <w:rPr>
+          <w:rFonts w:cstheme="minorHAnsi"/>
+        </w:rPr>
+        <w:t>abbiamo che:</w:t>
+      </w:r>
+      <w:r>
+        <w:rPr>
+          <w:rFonts w:cstheme="minorHAnsi"/>
+        </w:rPr>
+        <w:br/>
+      </w:r>
+      <w:r>
+        <w:rPr>
+          <w:rFonts w:cstheme="minorHAnsi"/>
+        </w:rPr>
+        <w:t>q</w:t>
+      </w:r>
+      <w:r>
+        <w:rPr>
+          <w:rFonts w:cstheme="minorHAnsi"/>
+          <w:vertAlign w:val="subscript"/>
+        </w:rPr>
+        <w:t>E</w:t>
+      </w:r>
+      <w:r>
+        <w:rPr>
+          <w:rFonts w:cstheme="minorHAnsi"/>
+        </w:rPr>
+        <w:t xml:space="preserve"> + </w:t>
+      </w:r>
+      <w:r>
+        <w:rPr>
+          <w:rFonts w:cstheme="minorHAnsi"/>
+        </w:rPr>
+        <w:t>P</w:t>
+      </w:r>
+      <w:r>
+        <w:rPr>
+          <w:rFonts w:cstheme="minorHAnsi"/>
+          <w:vertAlign w:val="subscript"/>
+        </w:rPr>
+        <w:t>car</w:t>
+      </w:r>
+      <w:r>
+        <w:rPr>
+          <w:rFonts w:cstheme="minorHAnsi"/>
+        </w:rPr>
+        <w:t xml:space="preserve"> + </w:t>
+      </w:r>
+      <w:r>
+        <w:rPr>
+          <w:rFonts w:cstheme="minorHAnsi"/>
+        </w:rPr>
+        <w:t>P</w:t>
+      </w:r>
+      <w:r>
+        <w:rPr>
+          <w:rFonts w:cstheme="minorHAnsi"/>
+          <w:vertAlign w:val="subscript"/>
+        </w:rPr>
+        <w:t>fam</w:t>
+      </w:r>
+      <w:r>
+        <w:rPr>
+          <w:rFonts w:cstheme="minorHAnsi"/>
+          <w:vertAlign w:val="subscript"/>
+        </w:rPr>
+        <w:t>_ph</w:t>
+      </w:r>
+      <w:r>
+        <w:rPr>
+          <w:rFonts w:cstheme="minorHAnsi"/>
+        </w:rPr>
+        <w:t xml:space="preserve"> = 1 </w:t>
+      </w:r>
+      <w:r>
+        <w:rPr>
+          <w:rFonts w:cstheme="minorHAnsi"/>
+        </w:rPr>
+        <w:sym w:font="Wingdings" w:char="F0E0"/>
+      </w:r>
+      <w:r>
+        <w:rPr>
+          <w:rFonts w:cstheme="minorHAnsi"/>
+        </w:rPr>
+        <w:t xml:space="preserve"> </w:t>
+      </w:r>
+      <w:r>
+        <w:rPr>
+          <w:rFonts w:cstheme="minorHAnsi"/>
+        </w:rPr>
+        <w:t>P</w:t>
+      </w:r>
+      <w:r>
+        <w:rPr>
+          <w:rFonts w:cstheme="minorHAnsi"/>
+          <w:vertAlign w:val="subscript"/>
+        </w:rPr>
+        <w:t>fam_ph</w:t>
+      </w:r>
+      <w:r>
+        <w:rPr>
+          <w:rFonts w:cstheme="minorHAnsi"/>
+        </w:rPr>
+        <w:t xml:space="preserve"> = 1 – (</w:t>
+      </w:r>
+      <w:r>
+        <w:rPr>
+          <w:rFonts w:cstheme="minorHAnsi"/>
+        </w:rPr>
+        <w:t>q</w:t>
+      </w:r>
+      <w:r>
+        <w:rPr>
+          <w:rFonts w:cstheme="minorHAnsi"/>
+          <w:vertAlign w:val="subscript"/>
+        </w:rPr>
+        <w:t>E</w:t>
+      </w:r>
+      <w:r>
+        <w:rPr>
+          <w:rFonts w:cstheme="minorHAnsi"/>
+        </w:rPr>
+        <w:t xml:space="preserve"> + P</w:t>
+      </w:r>
+      <w:r>
+        <w:rPr>
+          <w:rFonts w:cstheme="minorHAnsi"/>
+          <w:vertAlign w:val="subscript"/>
+        </w:rPr>
+        <w:t>car</w:t>
+      </w:r>
+      <w:r>
+        <w:rPr>
+          <w:rFonts w:cstheme="minorHAnsi"/>
+        </w:rPr>
+        <w:t>)</w:t>
+      </w:r>
+      <w:r>
+        <w:rPr>
+          <w:rFonts w:cstheme="minorHAnsi"/>
+        </w:rPr>
+        <w:br/>
+        <w:t xml:space="preserve">dove </w:t>
+      </w:r>
+      <w:r>
+        <w:rPr>
+          <w:rFonts w:cstheme="minorHAnsi"/>
+        </w:rPr>
+        <w:t>P</w:t>
+      </w:r>
+      <w:r>
+        <w:rPr>
+          <w:rFonts w:cstheme="minorHAnsi"/>
+          <w:vertAlign w:val="subscript"/>
+        </w:rPr>
+        <w:t>fam_ph</w:t>
+      </w:r>
+      <w:r>
+        <w:rPr>
+          <w:rFonts w:cstheme="minorHAnsi"/>
+        </w:rPr>
+        <w:t xml:space="preserve"> è uguale alla percentuale di job che </w:t>
+      </w:r>
+      <w:r>
+        <w:rPr>
+          <w:rFonts w:cstheme="minorHAnsi"/>
+        </w:rPr>
+        <w:t>costituiscono una famiglia che entra nel sistema accedendo alle casse fisiche (centro o</w:t>
+      </w:r>
+      <w:r>
+        <w:rPr>
+          <w:rFonts w:cstheme="minorHAnsi"/>
+        </w:rPr>
+        <w:t>rdering and payment</w:t>
+      </w:r>
+      <w:r>
+        <w:rPr>
+          <w:rFonts w:cstheme="minorHAnsi"/>
+        </w:rPr>
+        <w:t>).</w:t>
+      </w:r>
+      <w:r>
+        <w:rPr>
+          <w:rFonts w:cstheme="minorHAnsi"/>
+        </w:rPr>
+        <w:br/>
+        <w:t>In conclusione:</w:t>
+      </w:r>
+      <w:r>
+        <w:rPr>
+          <w:rFonts w:cstheme="minorHAnsi"/>
+        </w:rPr>
+        <w:br/>
+        <w:t>-&gt; P(</w:t>
+      </w:r>
+      <w:r>
+        <w:rPr>
+          <w:rFonts w:cstheme="minorHAnsi"/>
+        </w:rPr>
+        <w:t xml:space="preserve">essere una famiglia) = 1 - </w:t>
+      </w:r>
+      <w:r>
+        <w:rPr>
+          <w:rFonts w:cstheme="minorHAnsi"/>
+        </w:rPr>
+        <w:t>P</w:t>
+      </w:r>
+      <w:r>
+        <w:rPr>
+          <w:rFonts w:cstheme="minorHAnsi"/>
+          <w:vertAlign w:val="subscript"/>
+        </w:rPr>
+        <w:t>car</w:t>
+      </w:r>
+      <w:r>
+        <w:rPr>
+          <w:rFonts w:cstheme="minorHAnsi"/>
+        </w:rPr>
+        <w:t xml:space="preserve"> = </w:t>
+      </w:r>
+      <w:r>
+        <w:rPr>
+          <w:rFonts w:cstheme="minorHAnsi"/>
+        </w:rPr>
+        <w:t>q</w:t>
+      </w:r>
+      <w:r>
+        <w:rPr>
+          <w:rFonts w:cstheme="minorHAnsi"/>
+          <w:vertAlign w:val="subscript"/>
+        </w:rPr>
+        <w:t>E</w:t>
+      </w:r>
+      <w:r>
+        <w:rPr>
+          <w:rFonts w:cstheme="minorHAnsi"/>
+        </w:rPr>
+        <w:t xml:space="preserve"> + P</w:t>
+      </w:r>
+      <w:r>
+        <w:rPr>
+          <w:rFonts w:cstheme="minorHAnsi"/>
+          <w:vertAlign w:val="subscript"/>
+        </w:rPr>
+        <w:t>fam_ph</w:t>
+      </w:r>
+      <w:r>
+        <w:rPr>
+          <w:rFonts w:cstheme="minorHAnsi"/>
+        </w:rPr>
+        <w:br/>
+        <w:t xml:space="preserve">-&gt; P(accedere al centro ordering and payment) = 1 - </w:t>
+      </w:r>
+      <w:r>
+        <w:rPr>
+          <w:rFonts w:cstheme="minorHAnsi"/>
+        </w:rPr>
+        <w:t>q</w:t>
+      </w:r>
+      <w:r>
+        <w:rPr>
+          <w:rFonts w:cstheme="minorHAnsi"/>
+          <w:vertAlign w:val="subscript"/>
+        </w:rPr>
+        <w:t>E</w:t>
+      </w:r>
+      <w:r>
+        <w:rPr>
+          <w:rFonts w:cstheme="minorHAnsi"/>
+        </w:rPr>
+        <w:t xml:space="preserve"> = </w:t>
+      </w:r>
+      <w:r>
+        <w:rPr>
+          <w:rFonts w:cstheme="minorHAnsi"/>
+        </w:rPr>
+        <w:t>P</w:t>
+      </w:r>
+      <w:r>
+        <w:rPr>
+          <w:rFonts w:cstheme="minorHAnsi"/>
+          <w:vertAlign w:val="subscript"/>
+        </w:rPr>
+        <w:t>car</w:t>
+      </w:r>
+      <w:r>
+        <w:rPr>
+          <w:rFonts w:cstheme="minorHAnsi"/>
+        </w:rPr>
+        <w:t xml:space="preserve"> + P</w:t>
+      </w:r>
+      <w:r>
+        <w:rPr>
+          <w:rFonts w:cstheme="minorHAnsi"/>
+          <w:vertAlign w:val="subscript"/>
+        </w:rPr>
+        <w:t>fam_ph</w:t>
+      </w:r>
+    </w:p>
+    <w:p>
+      <w:pPr>
+        <w:rPr>
+          <w:rStyle w:val="Titolo2Carattere"/>
+        </w:rPr>
+      </w:pPr>
+      <w:bookmarkStart w:id="19" w:name="_Toc109322983"/>
+    </w:p>
+    <w:p>
+      <w:pPr>
+        <w:rPr>
+          <w:rStyle w:val="Titolo2Carattere"/>
         </w:rPr>
       </w:pPr>
     </w:p>
@@ -5251,16 +6467,15 @@
           <w:u w:val="single"/>
         </w:rPr>
       </w:pPr>
-      <w:bookmarkStart w:id="18" w:name="_Toc109322983"/>
-      <w:bookmarkStart w:id="19" w:name="_Toc109323875"/>
+      <w:bookmarkStart w:id="20" w:name="_Toc111025628"/>
       <w:r>
         <w:rPr>
           <w:rStyle w:val="Titolo2Carattere"/>
         </w:rPr>
         <w:t>Algoritmi per la next-event simulation.</w:t>
       </w:r>
-      <w:bookmarkEnd w:id="18"/>
       <w:bookmarkEnd w:id="19"/>
+      <w:bookmarkEnd w:id="20"/>
       <w:r>
         <w:rPr>
           <w:u w:val="single"/>
@@ -5913,21 +7128,6 @@
           <w:shd w:val="clear" w:color="auto" w:fill="FFFFFF"/>
         </w:rPr>
         <w:br/>
-        <w:t xml:space="preserve">        </w:t>
-      </w:r>
-      <w:r>
-        <w:rPr>
-          <w:sz w:val="18"/>
-          <w:szCs w:val="18"/>
-          <w:shd w:val="clear" w:color="auto" w:fill="FFFFFF"/>
-        </w:rPr>
-        <w:t>//Si memorizzano le informazioni sugli abbandoni in una lista doppiamente collegata.</w:t>
-      </w:r>
-      <w:r>
-        <w:rPr>
-          <w:shd w:val="clear" w:color="auto" w:fill="FFFFFF"/>
-        </w:rPr>
-        <w:br/>
       </w:r>
       <w:r>
         <w:rPr>
@@ -7075,10 +8275,6 @@
       </w:r>
       <w:r>
         <w:br/>
-        <w:t>tPx := ∞</w:t>
-      </w:r>
-      <w:r>
-        <w:br/>
         <w:t>abandonsList.remove(tPx)</w:t>
       </w:r>
       <w:r>
@@ -7092,6 +8288,14 @@
           <w:rFonts w:cstheme="minorHAnsi"/>
           <w:color w:val="202122"/>
           <w:shd w:val="clear" w:color="auto" w:fill="FFFFFF"/>
+        </w:rPr>
+      </w:pPr>
+    </w:p>
+    <w:p>
+      <w:pPr>
+        <w:rPr>
+          <w:b/>
+          <w:bCs/>
         </w:rPr>
       </w:pPr>
     </w:p>
@@ -7687,7 +8891,28 @@
           <w:shd w:val="clear" w:color="auto" w:fill="FFFFFF"/>
           <w:lang w:val="en-US"/>
         </w:rPr>
-        <w:t>l &gt; 0</w:t>
+        <w:t>l &gt;</w:t>
+      </w:r>
+      <w:r>
+        <w:rPr>
+          <w:shd w:val="clear" w:color="auto" w:fill="FFFFFF"/>
+          <w:lang w:val="en-US"/>
+        </w:rPr>
+        <w:t>=</w:t>
+      </w:r>
+      <w:r>
+        <w:rPr>
+          <w:shd w:val="clear" w:color="auto" w:fill="FFFFFF"/>
+          <w:lang w:val="en-US"/>
+        </w:rPr>
+        <w:t xml:space="preserve"> </w:t>
+      </w:r>
+      <w:r>
+        <w:rPr>
+          <w:shd w:val="clear" w:color="auto" w:fill="FFFFFF"/>
+          <w:lang w:val="en-US"/>
+        </w:rPr>
+        <w:t>num_serventi</w:t>
       </w:r>
       <w:r>
         <w:rPr>
@@ -7831,44 +9056,6 @@
           <w:bCs/>
           <w:u w:val="single"/>
           <w:shd w:val="clear" w:color="auto" w:fill="FFFFFF"/>
-        </w:rPr>
-        <w:br/>
-      </w:r>
-      <w:r>
-        <w:rPr>
-          <w:shd w:val="clear" w:color="auto" w:fill="FFFFFF"/>
-        </w:rPr>
-        <w:t>t</w:t>
-      </w:r>
-      <w:r>
-        <w:rPr>
-          <w:shd w:val="clear" w:color="auto" w:fill="FFFFFF"/>
-          <w:vertAlign w:val="subscript"/>
-        </w:rPr>
-        <w:t>P</w:t>
-      </w:r>
-      <w:r>
-        <w:rPr>
-          <w:shd w:val="clear" w:color="auto" w:fill="FFFFFF"/>
-          <w:vertAlign w:val="subscript"/>
-        </w:rPr>
-        <w:t>x</w:t>
-      </w:r>
-      <w:r>
-        <w:rPr>
-          <w:shd w:val="clear" w:color="auto" w:fill="FFFFFF"/>
-        </w:rPr>
-        <w:t xml:space="preserve"> := </w:t>
-      </w:r>
-      <w:r>
-        <w:rPr>
-          <w:rFonts w:ascii="Garamond" w:hAnsi="Garamond"/>
-        </w:rPr>
-        <w:t>∞</w:t>
-      </w:r>
-      <w:r>
-        <w:rPr>
-          <w:rFonts w:ascii="Garamond" w:hAnsi="Garamond"/>
         </w:rPr>
         <w:br/>
       </w:r>
@@ -9591,7 +10778,35 @@
           <w:shd w:val="clear" w:color="auto" w:fill="FFFFFF"/>
           <w:lang w:val="en-US"/>
         </w:rPr>
-        <w:t>l &gt; 0) then</w:t>
+        <w:t>l &gt;</w:t>
+      </w:r>
+      <w:r>
+        <w:rPr>
+          <w:shd w:val="clear" w:color="auto" w:fill="FFFFFF"/>
+          <w:lang w:val="en-US"/>
+        </w:rPr>
+        <w:t>=</w:t>
+      </w:r>
+      <w:r>
+        <w:rPr>
+          <w:shd w:val="clear" w:color="auto" w:fill="FFFFFF"/>
+          <w:lang w:val="en-US"/>
+        </w:rPr>
+        <w:t xml:space="preserve"> </w:t>
+      </w:r>
+      <w:r>
+        <w:rPr>
+          <w:shd w:val="clear" w:color="auto" w:fill="FFFFFF"/>
+          <w:lang w:val="en-US"/>
+        </w:rPr>
+        <w:t>num_serventi</w:t>
+      </w:r>
+      <w:r>
+        <w:rPr>
+          <w:shd w:val="clear" w:color="auto" w:fill="FFFFFF"/>
+          <w:lang w:val="en-US"/>
+        </w:rPr>
+        <w:t>) then</w:t>
       </w:r>
       <w:r>
         <w:rPr>

</xml_diff>

<commit_message>
Praticamente terminata la parte della relazione relativa al modello base
</commit_message>
<xml_diff>
--- a/Modifiche proposte/MF_idea.docx
+++ b/Modifiche proposte/MF_idea.docx
@@ -17758,185 +17758,83 @@
       <w:bookmarkEnd w:id="31"/>
     </w:p>
     <w:p>
-      <w:pPr>
-        <w:rPr>
-          <w:color w:val="00B050"/>
-        </w:rPr>
-      </w:pPr>
-      <w:r>
-        <w:rPr>
-          <w:color w:val="00B050"/>
-        </w:rPr>
+      <w:r>
         <w:t>La progettazione degli esperimenti si articola in tre fasi principali</w:t>
       </w:r>
       <w:r>
-        <w:rPr>
-          <w:color w:val="00B050"/>
-        </w:rPr>
         <w:t>:</w:t>
       </w:r>
       <w:r>
-        <w:rPr>
-          <w:color w:val="00B050"/>
-        </w:rPr>
         <w:br/>
         <w:t>1) Analisi del collo di bottiglia.</w:t>
       </w:r>
       <w:r>
-        <w:rPr>
-          <w:color w:val="00B050"/>
-        </w:rPr>
         <w:br/>
         <w:t>2) Esecuzione delle simulazioni a orizzonte infinito.</w:t>
       </w:r>
       <w:r>
-        <w:rPr>
-          <w:color w:val="00B050"/>
-        </w:rPr>
         <w:br/>
         <w:t>3) Esecuzione delle simulazioni a orizzonte finito.</w:t>
       </w:r>
     </w:p>
     <w:p>
-      <w:pPr>
-        <w:rPr>
-          <w:color w:val="00B050"/>
-        </w:rPr>
-      </w:pPr>
-      <w:r>
-        <w:rPr>
-          <w:color w:val="00B050"/>
-        </w:rPr>
+      <w:r>
         <w:t xml:space="preserve">L’analisi del collo di bottiglia consiste </w:t>
       </w:r>
       <w:r>
-        <w:rPr>
-          <w:color w:val="00B050"/>
-        </w:rPr>
-        <w:t xml:space="preserve">nel calcolare analiticamente, con l’ausilio dell’analisi operazionale, </w:t>
-      </w:r>
-      <w:r>
-        <w:rPr>
-          <w:color w:val="00B050"/>
-        </w:rPr>
+        <w:t xml:space="preserve">nel calcolare con l’ausilio dell’analisi operazionale </w:t>
+      </w:r>
+      <w:r>
         <w:t>la domanda media per ciascun centro del sistema, in modo tale da identificare i centr</w:t>
       </w:r>
       <w:r>
-        <w:rPr>
-          <w:color w:val="00B050"/>
-        </w:rPr>
         <w:t>i</w:t>
       </w:r>
       <w:r>
-        <w:rPr>
-          <w:color w:val="00B050"/>
-        </w:rPr>
         <w:t xml:space="preserve"> con </w:t>
       </w:r>
       <w:r>
-        <w:rPr>
-          <w:color w:val="00B050"/>
-        </w:rPr>
         <w:t>la domanda più alta che, quindi, rappresentano il coll</w:t>
       </w:r>
       <w:r>
-        <w:rPr>
-          <w:color w:val="00B050"/>
-        </w:rPr>
         <w:t>o di bottiglia.</w:t>
       </w:r>
     </w:p>
     <w:p>
-      <w:pPr>
-        <w:rPr>
-          <w:color w:val="00B050"/>
-        </w:rPr>
-      </w:pPr>
-      <w:r>
-        <w:rPr>
-          <w:color w:val="00B050"/>
-        </w:rPr>
+      <w:r>
         <w:t>L</w:t>
       </w:r>
       <w:r>
-        <w:rPr>
-          <w:color w:val="00B050"/>
-        </w:rPr>
         <w:t xml:space="preserve">a simulazione a orizzonte </w:t>
       </w:r>
       <w:r>
-        <w:rPr>
-          <w:color w:val="00B050"/>
-        </w:rPr>
         <w:t xml:space="preserve">infinito prevede che </w:t>
       </w:r>
       <w:r>
-        <w:rPr>
-          <w:color w:val="00B050"/>
-        </w:rPr>
         <w:t>il sistema venga simulato per un tempo</w:t>
       </w:r>
       <w:r>
-        <w:rPr>
-          <w:color w:val="00B050"/>
-        </w:rPr>
         <w:t xml:space="preserve"> </w:t>
       </w:r>
       <w:r>
-        <w:rPr>
-          <w:color w:val="00B050"/>
-        </w:rPr>
         <w:t xml:space="preserve">molto superiore </w:t>
       </w:r>
       <w:r>
-        <w:rPr>
-          <w:color w:val="00B050"/>
-        </w:rPr>
-        <w:t xml:space="preserve">a quello reale, ed </w:t>
-      </w:r>
-      <w:r>
-        <w:t xml:space="preserve">è stata eseguita considerando le singole fasce orarie </w:t>
-      </w:r>
-      <w:r>
-        <w:t>(</w:t>
-      </w:r>
-      <w:r>
-        <w:t>e non l’intera giornata di lavoro</w:t>
-      </w:r>
-      <w:r>
-        <w:t>)</w:t>
-      </w:r>
-      <w:r>
-        <w:t xml:space="preserve">, </w:t>
-      </w:r>
-      <w:r>
-        <w:rPr>
-          <w:color w:val="00B050"/>
-        </w:rPr>
-        <w:t>con tasso di arrivo e configurazione costanti.</w:t>
-      </w:r>
-      <w:r>
-        <w:rPr>
-          <w:color w:val="00B050"/>
-        </w:rPr>
+        <w:t>a quello reale, ed è stata eseguita considerando le singole fasce orarie (e non l’intera giornata di lavoro)</w:t>
+      </w:r>
+      <w:r>
+        <w:t>, con tasso di arrivo e configurazione costanti.</w:t>
+      </w:r>
+      <w:r>
         <w:t xml:space="preserve"> Inoltre, questo tipo di simulazione viene e</w:t>
       </w:r>
       <w:r>
-        <w:rPr>
-          <w:color w:val="00B050"/>
-        </w:rPr>
         <w:t>seguito col metodo delle Batch Means, dove la run è stata suddivisa in k=</w:t>
       </w:r>
       <w:r>
-        <w:rPr>
-          <w:color w:val="00B050"/>
-        </w:rPr>
-        <w:t>128 batches di dimensione b=1024 job.</w:t>
-      </w:r>
-      <w:r>
-        <w:rPr>
-          <w:color w:val="00B050"/>
-        </w:rPr>
+        <w:t>128 batch di dimensione b=1024 job.</w:t>
+      </w:r>
+      <w:r>
         <w:br/>
       </w:r>
       <w:r>
@@ -17976,9 +17874,6 @@
         <w:t xml:space="preserve">. </w:t>
       </w:r>
       <w:r>
-        <w:rPr>
-          <w:color w:val="00B050"/>
-        </w:rPr>
         <w:t>Infatti:</w:t>
       </w:r>
       <w:r>
@@ -18043,156 +17938,123 @@
         <w:t xml:space="preserve">-&gt; </w:t>
       </w:r>
       <w:r>
-        <w:rPr>
-          <w:color w:val="00B050"/>
-        </w:rPr>
         <w:t xml:space="preserve">I risultati dati </w:t>
       </w:r>
       <w:r>
-        <w:rPr>
-          <w:color w:val="00B050"/>
-        </w:rPr>
-        <w:t xml:space="preserve">dalle simulazioni a orizzonte infinito danno una visione pessimistica </w:t>
-      </w:r>
-      <w:r>
-        <w:rPr>
-          <w:color w:val="00B050"/>
-        </w:rPr>
-        <w:t>del sistema</w:t>
-      </w:r>
-      <w:r>
-        <w:rPr>
-          <w:color w:val="00B050"/>
-        </w:rPr>
-        <w:t xml:space="preserve">: </w:t>
-      </w:r>
-      <w:r>
-        <w:rPr>
-          <w:color w:val="00B050"/>
-        </w:rPr>
-        <w:t xml:space="preserve">il soddisfacimento di determinati vincoli prestazionali per le singole fasce orarie porta certamente al soddisfacimento degli stessi </w:t>
-      </w:r>
-      <w:r>
-        <w:rPr>
-          <w:color w:val="00B050"/>
-        </w:rPr>
+        <w:t>dalle simulazioni a orizzonte infinito</w:t>
+      </w:r>
+      <w:r>
+        <w:t xml:space="preserve"> non considerano l’esecuzione d</w:t>
+      </w:r>
+      <w:r>
+        <w:t>el sistema per l’intera giornata.</w:t>
+      </w:r>
+      <w:r>
+        <w:t xml:space="preserve"> </w:t>
+      </w:r>
+      <w:r>
+        <w:t>I</w:t>
+      </w:r>
+      <w:r>
+        <w:t xml:space="preserve">l soddisfacimento di determinati vincoli prestazionali per le singole fasce orarie porta certamente al soddisfacimento degli stessi </w:t>
+      </w:r>
+      <w:r>
         <w:t>se mediati nell’intera giornata</w:t>
       </w:r>
       <w:r>
-        <w:rPr>
-          <w:color w:val="00B050"/>
-        </w:rPr>
         <w:t>. Tuttavia, non sarebbe strano se fosse possibile diminuire il numero di serventi in qualche centro</w:t>
       </w:r>
       <w:r>
-        <w:rPr>
-          <w:color w:val="00B050"/>
-        </w:rPr>
         <w:t xml:space="preserve"> (non rispettando più i vincoli prestazionali per le fasce orarie più affollate)</w:t>
       </w:r>
       <w:r>
-        <w:rPr>
-          <w:color w:val="00B050"/>
-        </w:rPr>
         <w:t xml:space="preserve"> mantenendo comunque </w:t>
       </w:r>
       <w:r>
-        <w:rPr>
-          <w:color w:val="00B050"/>
-        </w:rPr>
         <w:t xml:space="preserve">realizzati i requisiti QoS </w:t>
       </w:r>
       <w:r>
-        <w:rPr>
-          <w:color w:val="00B050"/>
-        </w:rPr>
         <w:t>relativi alla giornata nel suo complesso.</w:t>
       </w:r>
     </w:p>
     <w:p>
-      <w:pPr>
-        <w:rPr>
-          <w:color w:val="00B050"/>
-        </w:rPr>
-      </w:pPr>
-      <w:r>
-        <w:rPr>
-          <w:color w:val="00B050"/>
-        </w:rPr>
+      <w:r>
         <w:t>La simulazione a orizzonte finito, infine, prevede che il sistema venga simulato</w:t>
       </w:r>
       <w:r>
-        <w:rPr>
-          <w:color w:val="00B050"/>
-        </w:rPr>
         <w:t xml:space="preserve"> sulle 14 ore lavorative.</w:t>
       </w:r>
       <w:r>
-        <w:rPr>
-          <w:color w:val="00B050"/>
-        </w:rPr>
         <w:t xml:space="preserve"> Di conseguenza, qui sono state considerate</w:t>
       </w:r>
       <w:r>
-        <w:rPr>
-          <w:color w:val="00B050"/>
-        </w:rPr>
         <w:t>, in ciascun cambio di fascia oraria,</w:t>
       </w:r>
       <w:r>
-        <w:rPr>
-          <w:color w:val="00B050"/>
-        </w:rPr>
         <w:t xml:space="preserve"> la variazione del</w:t>
       </w:r>
       <w:r>
-        <w:rPr>
-          <w:color w:val="00B050"/>
-        </w:rPr>
         <w:t xml:space="preserve">la frequenza di arrivo </w:t>
       </w:r>
       <w:r>
-        <w:rPr>
-          <w:color w:val="00B050"/>
-        </w:rPr>
         <w:t>e la riorganizzazione del numero di serventi attivi per ogni centro.</w:t>
       </w:r>
       <w:r>
-        <w:rPr>
-          <w:color w:val="00B050"/>
-        </w:rPr>
         <w:t xml:space="preserve"> Inoltre, questo tipo di simulazione viene eseguito col metodo delle Replicazioni</w:t>
       </w:r>
       <w:r>
-        <w:rPr>
-          <w:color w:val="00B050"/>
-        </w:rPr>
         <w:t>, dove la run è stata</w:t>
       </w:r>
       <w:r>
-        <w:rPr>
-          <w:color w:val="00B050"/>
-        </w:rPr>
         <w:t xml:space="preserve"> eseguita 128 volte in modo tale da poterne derivare delle statistiche mediate sulle 128 repliche.</w:t>
       </w:r>
       <w:r>
-        <w:rPr>
-          <w:color w:val="00B050"/>
-        </w:rPr>
         <w:br/>
         <w:t>Nella simulazione a orizzonte finito</w:t>
       </w:r>
       <w:r>
-        <w:rPr>
-          <w:color w:val="00B050"/>
-        </w:rPr>
         <w:t xml:space="preserve"> ci siamo posti l’obiettivo di massimizzare il profitto del ristorante considerando come punto di partenza le configurazioni ottenute </w:t>
       </w:r>
       <w:r>
-        <w:rPr>
-          <w:color w:val="00B050"/>
-        </w:rPr>
         <w:t>dalle simulazioni a orizzonte infinito.</w:t>
+      </w:r>
+      <w:r>
+        <w:t xml:space="preserve"> Poiché</w:t>
+      </w:r>
+      <w:r>
+        <w:t xml:space="preserve"> i centri soggetti a potenziali perdite sono </w:t>
+      </w:r>
+      <w:r>
+        <w:rPr>
+          <w:i/>
+          <w:iCs/>
+        </w:rPr>
+        <w:t>ordering and payment</w:t>
+      </w:r>
+      <w:r>
+        <w:t xml:space="preserve"> ed </w:t>
+      </w:r>
+      <w:r>
+        <w:rPr>
+          <w:i/>
+          <w:iCs/>
+        </w:rPr>
+        <w:t>electronic ordering and payment</w:t>
+      </w:r>
+      <w:r>
+        <w:t>, ci aspettiamo</w:t>
+      </w:r>
+      <w:r>
+        <w:t xml:space="preserve"> che il numero di serventi possa dover essere incrementato per massimizzare il profitto. A questo punto</w:t>
+      </w:r>
+      <w:r>
+        <w:t>, è possibile che si verifichi un incremento del tasso di arrivo al terzo centro con conseguente potenziale aumento del tasso di arrivo al quarto e al quinto centro</w:t>
+      </w:r>
+      <w:r>
+        <w:t>. Di conseguenza, il numero di serventi per il quarto e il quinto centro potrebbe dover essere aumentato</w:t>
+      </w:r>
+      <w:r>
+        <w:t xml:space="preserve"> per rispettare i requisiti di QoS.</w:t>
       </w:r>
     </w:p>
     <w:p>

</xml_diff>